<commit_message>
DRAFT:modifying documentation as demanded
</commit_message>
<xml_diff>
--- a/Project_Overview_Anomaly_Detection_Pitch.docx
+++ b/Project_Overview_Anomaly_Detection_Pitch.docx
@@ -153,30 +153,155 @@
     </w:p>
     <w:p>
       <w:pPr>
-        <w:pStyle w:val="Normal"/>
+        <w:pStyle w:val="BodyText"/>
+        <w:spacing w:before="0" w:after="200"/>
         <w:rPr/>
       </w:pPr>
       <w:r>
         <w:rPr/>
-        <w:t xml:space="preserve">I have developed an AI-driven anomaly detection system tailored for smart homes. The system processes data from multiple sensors – such as temperature, humidity, power usage, motion detection, and door states – and learns the normal daily and weekly patterns of the household. When something unusual happens, the system automatically flags it as an anomaly. </w:t>
+        <w:t>I have developed an AI-driven anomaly detection system tailored for smart homes that processes data from multiple sensors (e.g., temperature, humidity, power usage, motion detection, and door states). This system learns the normal daily and weekly patterns of the household. When an anomaly occurs, the system automatically flags it.</w:t>
       </w:r>
     </w:p>
     <w:p>
       <w:pPr>
-        <w:pStyle w:val="Normal"/>
+        <w:pStyle w:val="BodyText"/>
+        <w:spacing w:before="0" w:after="200"/>
         <w:rPr/>
       </w:pPr>
       <w:r>
         <w:rPr/>
-        <w:t xml:space="preserve">The key innovation is the use of </w:t>
+        <w:t xml:space="preserve">The key innovation lies in the </w:t>
+      </w:r>
+      <w:r>
+        <w:rPr>
+          <w:rStyle w:val="Strong"/>
+        </w:rPr>
+        <w:t>use of deep learning models designed for edge deployment</w:t>
       </w:r>
       <w:r>
         <w:rPr/>
-        <w:t>deep learning model</w:t>
+        <w:t>, making them lightweight and optimized for low-power, low-latency environments. These models—</w:t>
+      </w:r>
+      <w:r>
+        <w:rPr>
+          <w:rStyle w:val="Strong"/>
+        </w:rPr>
+        <w:t>Convolutional Neural Networks (CNNs)</w:t>
       </w:r>
       <w:r>
         <w:rPr/>
-        <w:t>s, including Long Short-Term Memory (LSTM) networks, which excel at modeling sequential and time-series data. These models outperform simpler methods like convolutional networks in this context and allow us to capture subtle but important deviations in behavior.</w:t>
+        <w:t xml:space="preserve"> and </w:t>
+      </w:r>
+      <w:r>
+        <w:rPr>
+          <w:rStyle w:val="Strong"/>
+        </w:rPr>
+        <w:t>Temporal Convolutional Networks (TCNs)</w:t>
+      </w:r>
+      <w:r>
+        <w:rPr/>
+        <w:t xml:space="preserve"> with </w:t>
+      </w:r>
+      <w:r>
+        <w:rPr>
+          <w:rStyle w:val="Strong"/>
+        </w:rPr>
+        <w:t>dilated convolutions</w:t>
+      </w:r>
+      <w:r>
+        <w:rPr/>
+        <w:t>—are specifically built to detect anomalies in real-time, without the need for cloud-based computation.</w:t>
+      </w:r>
+    </w:p>
+    <w:p>
+      <w:pPr>
+        <w:pStyle w:val="BodyText"/>
+        <w:spacing w:before="0" w:after="200"/>
+        <w:rPr/>
+      </w:pPr>
+      <w:r>
+        <w:rPr/>
+        <w:t xml:space="preserve">While </w:t>
+      </w:r>
+      <w:r>
+        <w:rPr>
+          <w:rStyle w:val="Strong"/>
+        </w:rPr>
+        <w:t>LSTM</w:t>
+      </w:r>
+      <w:r>
+        <w:rPr/>
+        <w:t xml:space="preserve"> (Long Short-Term Memory) networks were initially used as a </w:t>
+      </w:r>
+      <w:r>
+        <w:rPr>
+          <w:rStyle w:val="Strong"/>
+        </w:rPr>
+        <w:t>baseline model</w:t>
+      </w:r>
+      <w:r>
+        <w:rPr/>
+        <w:t xml:space="preserve">, the use of </w:t>
+      </w:r>
+      <w:r>
+        <w:rPr>
+          <w:rStyle w:val="Strong"/>
+        </w:rPr>
+        <w:t>CNN</w:t>
+      </w:r>
+      <w:r>
+        <w:rPr/>
+        <w:t xml:space="preserve"> and </w:t>
+      </w:r>
+      <w:r>
+        <w:rPr>
+          <w:rStyle w:val="Strong"/>
+        </w:rPr>
+        <w:t>TCN</w:t>
+      </w:r>
+      <w:r>
+        <w:rPr/>
+        <w:t xml:space="preserve"> models, particularly with </w:t>
+      </w:r>
+      <w:r>
+        <w:rPr>
+          <w:rStyle w:val="Strong"/>
+        </w:rPr>
+        <w:t>dilated convolutions</w:t>
+      </w:r>
+      <w:r>
+        <w:rPr/>
+        <w:t xml:space="preserve">, offers a unique balance of </w:t>
+      </w:r>
+      <w:r>
+        <w:rPr>
+          <w:rStyle w:val="Strong"/>
+        </w:rPr>
+        <w:t>accuracy</w:t>
+      </w:r>
+      <w:r>
+        <w:rPr/>
+        <w:t xml:space="preserve"> and </w:t>
+      </w:r>
+      <w:r>
+        <w:rPr>
+          <w:rStyle w:val="Strong"/>
+        </w:rPr>
+        <w:t>deployability</w:t>
+      </w:r>
+      <w:r>
+        <w:rPr/>
+        <w:t xml:space="preserve">. This makes them ideal for IoT devices, where </w:t>
+      </w:r>
+      <w:r>
+        <w:rPr>
+          <w:rStyle w:val="Strong"/>
+        </w:rPr>
+        <w:t>low-latency performance, real-time detection, and power efficiency</w:t>
+      </w:r>
+      <w:r>
+        <w:rPr/>
+        <w:t xml:space="preserve"> are critical.</w:t>
       </w:r>
     </w:p>
     <w:p>
@@ -456,29 +581,206 @@
     <w:p>
       <w:pPr>
         <w:pStyle w:val="BodyText"/>
+        <w:spacing w:before="0" w:after="200"/>
+        <w:rPr/>
+      </w:pPr>
+      <w:r>
+        <w:rPr>
+          <w:rStyle w:val="Strong"/>
+        </w:rPr>
+        <w:t>LSTM as Baseline</w:t>
+      </w:r>
+      <w:r>
+        <w:rPr>
+          <w:rStyle w:val="Strong"/>
+          <w:b/>
+          <w:bCs/>
+        </w:rPr>
+        <w:t>: Initially used LSTM models as a baseline to model sequential time-series data, which are excellent at capturing long-term dependencies in the data.</w:t>
+      </w:r>
+    </w:p>
+    <w:p>
+      <w:pPr>
+        <w:pStyle w:val="BodyText"/>
         <w:numPr>
           <w:ilvl w:val="0"/>
-          <w:numId w:val="8"/>
+          <w:numId w:val="19"/>
         </w:numPr>
         <w:tabs>
           <w:tab w:val="clear" w:pos="720"/>
           <w:tab w:val="left" w:pos="0" w:leader="none"/>
         </w:tabs>
         <w:spacing w:before="0" w:after="200"/>
-        <w:ind w:hanging="283" w:left="709"/>
-        <w:rPr/>
+        <w:ind w:hanging="283" w:left="720"/>
+        <w:rPr>
+          <w:b/>
+          <w:bCs/>
+        </w:rPr>
       </w:pPr>
       <w:r>
-        <w:rPr/>
-        <w:t xml:space="preserve">Developed multiple anomaly detection approaches: Convolutional Neural Networks (CNNs),  Long Short-Term Memory (LSTM) networks, </w:t>
+        <w:rPr>
+          <w:rStyle w:val="Strong"/>
+        </w:rPr>
+        <w:t>CNN and TCN Optimization</w:t>
       </w:r>
       <w:r>
-        <w:rPr/>
-        <w:t>Temporal Convlutional Networks TCN and Transformers</w:t>
+        <w:rPr>
+          <w:b/>
+          <w:bCs/>
+        </w:rPr>
+        <w:t xml:space="preserve">: Focused on improving performance by incorporating </w:t>
       </w:r>
       <w:r>
+        <w:rPr>
+          <w:rStyle w:val="Strong"/>
+        </w:rPr>
+        <w:t>dilated convolutions</w:t>
+      </w:r>
+      <w:r>
+        <w:rPr>
+          <w:b/>
+          <w:bCs/>
+        </w:rPr>
+        <w:t xml:space="preserve"> into </w:t>
+      </w:r>
+      <w:r>
+        <w:rPr>
+          <w:rStyle w:val="Strong"/>
+        </w:rPr>
+        <w:t>CNN</w:t>
+      </w:r>
+      <w:r>
+        <w:rPr>
+          <w:b/>
+          <w:bCs/>
+        </w:rPr>
+        <w:t xml:space="preserve"> and </w:t>
+      </w:r>
+      <w:r>
+        <w:rPr>
+          <w:rStyle w:val="Strong"/>
+        </w:rPr>
+        <w:t>TCN</w:t>
+      </w:r>
+      <w:r>
+        <w:rPr>
+          <w:b/>
+          <w:bCs/>
+        </w:rPr>
+        <w:t xml:space="preserve"> models. Dilated convolutions allow the model to capture long-range dependencies in time-series data without the computational overhead typically associated with LSTMs. This architecture is better suited for edge deployment, offering faster inference times and requiring less memory.</w:t>
+      </w:r>
+    </w:p>
+    <w:p>
+      <w:pPr>
+        <w:pStyle w:val="BodyText"/>
+        <w:numPr>
+          <w:ilvl w:val="0"/>
+          <w:numId w:val="20"/>
+        </w:numPr>
+        <w:tabs>
+          <w:tab w:val="clear" w:pos="720"/>
+          <w:tab w:val="left" w:pos="0" w:leader="none"/>
+        </w:tabs>
+        <w:spacing w:before="0" w:after="200"/>
+        <w:ind w:hanging="283" w:left="720"/>
+        <w:rPr>
+          <w:b/>
+          <w:bCs/>
+        </w:rPr>
+      </w:pPr>
+      <w:r>
+        <w:rPr>
+          <w:rStyle w:val="Strong"/>
+        </w:rPr>
+        <w:t>Edge Optimization</w:t>
+      </w:r>
+      <w:r>
+        <w:rPr>
+          <w:b/>
+          <w:bCs/>
+        </w:rPr>
+        <w:t>:</w:t>
+      </w:r>
+    </w:p>
+    <w:p>
+      <w:pPr>
+        <w:pStyle w:val="BodyText"/>
+        <w:numPr>
+          <w:ilvl w:val="0"/>
+          <w:numId w:val="21"/>
+        </w:numPr>
+        <w:tabs>
+          <w:tab w:val="clear" w:pos="720"/>
+          <w:tab w:val="left" w:pos="0" w:leader="none"/>
+        </w:tabs>
+        <w:spacing w:before="0" w:after="200"/>
+        <w:ind w:hanging="283" w:left="709"/>
+        <w:rPr>
+          <w:b/>
+          <w:bCs/>
+        </w:rPr>
+      </w:pPr>
+      <w:r>
+        <w:rPr>
+          <w:b/>
+          <w:bCs/>
+        </w:rPr>
+        <w:t xml:space="preserve">Applied </w:t>
+      </w:r>
+      <w:r>
+        <w:rPr>
+          <w:rStyle w:val="Strong"/>
+        </w:rPr>
+        <w:t>quantization</w:t>
+      </w:r>
+      <w:r>
+        <w:rPr>
+          <w:b/>
+          <w:bCs/>
+        </w:rPr>
+        <w:t xml:space="preserve"> techniques to reduce the model size and increase inference speed, ensuring they can run efficiently on low-power IoT devices.</w:t>
+      </w:r>
+    </w:p>
+    <w:p>
+      <w:pPr>
+        <w:pStyle w:val="BodyText"/>
+        <w:numPr>
+          <w:ilvl w:val="0"/>
+          <w:numId w:val="22"/>
+        </w:numPr>
+        <w:tabs>
+          <w:tab w:val="clear" w:pos="720"/>
+          <w:tab w:val="left" w:pos="0" w:leader="none"/>
+        </w:tabs>
+        <w:spacing w:before="0" w:after="200"/>
+        <w:ind w:hanging="283" w:left="720"/>
         <w:rPr/>
-        <w:t>.</w:t>
+      </w:pPr>
+      <w:r>
+        <w:rPr>
+          <w:rStyle w:val="Strong"/>
+        </w:rPr>
+        <w:t>MLflow for Experiment Tracking</w:t>
+      </w:r>
+      <w:r>
+        <w:rPr>
+          <w:b/>
+          <w:bCs/>
+        </w:rPr>
+        <w:t xml:space="preserve">: Managed and tracked model experiments with </w:t>
+      </w:r>
+      <w:r>
+        <w:rPr>
+          <w:rStyle w:val="Strong"/>
+        </w:rPr>
+        <w:t>MLflow</w:t>
+      </w:r>
+      <w:r>
+        <w:rPr>
+          <w:b/>
+          <w:bCs/>
+        </w:rPr>
+        <w:t>, enabling easy comparison of model performance and version control.</w:t>
       </w:r>
     </w:p>
     <w:p>
@@ -508,23 +810,7 @@
       </w:r>
       <w:r>
         <w:rPr/>
-        <w:t xml:space="preserve"> to test and compare model performance, </w:t>
-      </w:r>
-      <w:r>
-        <w:rPr/>
-        <w:t>latency</w:t>
-      </w:r>
-      <w:r>
-        <w:rPr/>
-        <w:t xml:space="preserve"> </w:t>
-      </w:r>
-      <w:r>
-        <w:rPr/>
-        <w:t>and model size</w:t>
-      </w:r>
-      <w:r>
-        <w:rPr/>
-        <w:t>.</w:t>
+        <w:t xml:space="preserve"> to test and compare model performance, latency and model size.</w:t>
       </w:r>
     </w:p>
     <w:p>
@@ -624,36 +910,6 @@
       </w:pPr>
       <w:r>
         <w:rPr/>
-        <w:t xml:space="preserve">Used </w:t>
-      </w:r>
-      <w:r>
-        <w:rPr>
-          <w:rStyle w:val="Strong"/>
-        </w:rPr>
-        <w:t>MLflow for experiment tracking and model versioning</w:t>
-      </w:r>
-      <w:r>
-        <w:rPr/>
-        <w:t>, ensuring every model run was reproducible and easy to compare.</w:t>
-      </w:r>
-    </w:p>
-    <w:p>
-      <w:pPr>
-        <w:pStyle w:val="BodyText"/>
-        <w:numPr>
-          <w:ilvl w:val="0"/>
-          <w:numId w:val="8"/>
-        </w:numPr>
-        <w:tabs>
-          <w:tab w:val="clear" w:pos="720"/>
-          <w:tab w:val="left" w:pos="0" w:leader="none"/>
-        </w:tabs>
-        <w:spacing w:before="0" w:after="200"/>
-        <w:ind w:hanging="283" w:left="709"/>
-        <w:rPr/>
-      </w:pPr>
-      <w:r>
-        <w:rPr/>
         <w:t xml:space="preserve">Implemented </w:t>
       </w:r>
       <w:r>
@@ -979,6 +1235,7 @@
           <w:rFonts w:ascii="Cambria" w:hAnsi="Cambria"/>
           <w:b w:val="false"/>
           <w:i w:val="false"/>
+          <w:i w:val="false"/>
           <w:caps w:val="false"/>
           <w:smallCaps w:val="false"/>
           <w:color w:val="00A933"/>
@@ -989,7 +1246,6 @@
       </w:pPr>
       <w:r>
         <w:rPr>
-          <w:rFonts w:ascii="Cambria" w:hAnsi="Cambria"/>
           <w:b w:val="false"/>
           <w:i w:val="false"/>
           <w:caps w:val="false"/>
@@ -1011,6 +1267,7 @@
           <w:rFonts w:ascii="Cambria" w:hAnsi="Cambria"/>
           <w:b w:val="false"/>
           <w:i w:val="false"/>
+          <w:i w:val="false"/>
           <w:caps w:val="false"/>
           <w:smallCaps w:val="false"/>
           <w:color w:val="00A933"/>
@@ -1021,7 +1278,6 @@
       </w:pPr>
       <w:r>
         <w:rPr>
-          <w:rFonts w:ascii="Cambria" w:hAnsi="Cambria"/>
           <w:b w:val="false"/>
           <w:i w:val="false"/>
           <w:caps w:val="false"/>
@@ -1043,6 +1299,7 @@
           <w:rFonts w:ascii="Cambria" w:hAnsi="Cambria"/>
           <w:b w:val="false"/>
           <w:i w:val="false"/>
+          <w:i w:val="false"/>
           <w:caps w:val="false"/>
           <w:smallCaps w:val="false"/>
           <w:color w:val="00A933"/>
@@ -1053,7 +1310,6 @@
       </w:pPr>
       <w:r>
         <w:rPr>
-          <w:rFonts w:ascii="Cambria" w:hAnsi="Cambria"/>
           <w:b w:val="false"/>
           <w:i w:val="false"/>
           <w:caps w:val="false"/>
@@ -1075,6 +1331,7 @@
           <w:rFonts w:ascii="Cambria" w:hAnsi="Cambria"/>
           <w:b w:val="false"/>
           <w:i w:val="false"/>
+          <w:i w:val="false"/>
           <w:caps w:val="false"/>
           <w:smallCaps w:val="false"/>
           <w:color w:val="00A933"/>
@@ -1085,7 +1342,6 @@
       </w:pPr>
       <w:r>
         <w:rPr>
-          <w:rFonts w:ascii="Cambria" w:hAnsi="Cambria"/>
           <w:b w:val="false"/>
           <w:i w:val="false"/>
           <w:caps w:val="false"/>
@@ -1107,6 +1363,7 @@
           <w:rFonts w:ascii="Cambria" w:hAnsi="Cambria"/>
           <w:b w:val="false"/>
           <w:i w:val="false"/>
+          <w:i w:val="false"/>
           <w:caps w:val="false"/>
           <w:smallCaps w:val="false"/>
           <w:color w:val="00A933"/>
@@ -1117,7 +1374,6 @@
       </w:pPr>
       <w:r>
         <w:rPr>
-          <w:rFonts w:ascii="Cambria" w:hAnsi="Cambria"/>
           <w:b w:val="false"/>
           <w:i w:val="false"/>
           <w:caps w:val="false"/>
@@ -1139,6 +1395,7 @@
           <w:rFonts w:ascii="Cambria" w:hAnsi="Cambria"/>
           <w:b w:val="false"/>
           <w:i w:val="false"/>
+          <w:i w:val="false"/>
           <w:caps w:val="false"/>
           <w:smallCaps w:val="false"/>
           <w:color w:val="00A933"/>
@@ -1149,7 +1406,6 @@
       </w:pPr>
       <w:r>
         <w:rPr>
-          <w:rFonts w:ascii="Cambria" w:hAnsi="Cambria"/>
           <w:b w:val="false"/>
           <w:i w:val="false"/>
           <w:caps w:val="false"/>
@@ -1171,6 +1427,7 @@
           <w:rFonts w:ascii="Cambria" w:hAnsi="Cambria"/>
           <w:b w:val="false"/>
           <w:i w:val="false"/>
+          <w:i w:val="false"/>
           <w:caps w:val="false"/>
           <w:smallCaps w:val="false"/>
           <w:color w:val="00A933"/>
@@ -1181,7 +1438,6 @@
       </w:pPr>
       <w:r>
         <w:rPr>
-          <w:rFonts w:ascii="Cambria" w:hAnsi="Cambria"/>
           <w:b w:val="false"/>
           <w:i w:val="false"/>
           <w:caps w:val="false"/>
@@ -1203,6 +1459,7 @@
           <w:rFonts w:ascii="Cambria" w:hAnsi="Cambria"/>
           <w:b w:val="false"/>
           <w:i w:val="false"/>
+          <w:i w:val="false"/>
           <w:caps w:val="false"/>
           <w:smallCaps w:val="false"/>
           <w:color w:val="00A933"/>
@@ -1213,7 +1470,6 @@
       </w:pPr>
       <w:r>
         <w:rPr>
-          <w:rFonts w:ascii="Cambria" w:hAnsi="Cambria"/>
           <w:b w:val="false"/>
           <w:i w:val="false"/>
           <w:caps w:val="false"/>
@@ -1235,6 +1491,7 @@
           <w:rFonts w:ascii="Cambria" w:hAnsi="Cambria"/>
           <w:b w:val="false"/>
           <w:i w:val="false"/>
+          <w:i w:val="false"/>
           <w:caps w:val="false"/>
           <w:smallCaps w:val="false"/>
           <w:color w:val="00A933"/>
@@ -1245,7 +1502,6 @@
       </w:pPr>
       <w:r>
         <w:rPr>
-          <w:rFonts w:ascii="Cambria" w:hAnsi="Cambria"/>
           <w:b w:val="false"/>
           <w:i w:val="false"/>
           <w:caps w:val="false"/>
@@ -1267,6 +1523,7 @@
           <w:rFonts w:ascii="Cambria" w:hAnsi="Cambria"/>
           <w:b w:val="false"/>
           <w:i w:val="false"/>
+          <w:i w:val="false"/>
           <w:caps w:val="false"/>
           <w:smallCaps w:val="false"/>
           <w:color w:val="00A933"/>
@@ -1277,7 +1534,6 @@
       </w:pPr>
       <w:r>
         <w:rPr>
-          <w:rFonts w:ascii="Cambria" w:hAnsi="Cambria"/>
           <w:b w:val="false"/>
           <w:i w:val="false"/>
           <w:caps w:val="false"/>
@@ -1299,6 +1555,7 @@
           <w:rFonts w:ascii="Cambria" w:hAnsi="Cambria"/>
           <w:b w:val="false"/>
           <w:i w:val="false"/>
+          <w:i w:val="false"/>
           <w:caps w:val="false"/>
           <w:smallCaps w:val="false"/>
           <w:color w:val="00A933"/>
@@ -1309,7 +1566,6 @@
       </w:pPr>
       <w:r>
         <w:rPr>
-          <w:rFonts w:ascii="Cambria" w:hAnsi="Cambria"/>
           <w:b w:val="false"/>
           <w:i w:val="false"/>
           <w:caps w:val="false"/>
@@ -1331,6 +1587,7 @@
           <w:rFonts w:ascii="Cambria" w:hAnsi="Cambria"/>
           <w:b w:val="false"/>
           <w:i w:val="false"/>
+          <w:i w:val="false"/>
           <w:caps w:val="false"/>
           <w:smallCaps w:val="false"/>
           <w:color w:val="00A933"/>
@@ -1341,7 +1598,6 @@
       </w:pPr>
       <w:r>
         <w:rPr>
-          <w:rFonts w:ascii="Cambria" w:hAnsi="Cambria"/>
           <w:b w:val="false"/>
           <w:i w:val="false"/>
           <w:caps w:val="false"/>
@@ -1363,6 +1619,7 @@
           <w:rFonts w:ascii="Cambria" w:hAnsi="Cambria"/>
           <w:b w:val="false"/>
           <w:i w:val="false"/>
+          <w:i w:val="false"/>
           <w:caps w:val="false"/>
           <w:smallCaps w:val="false"/>
           <w:color w:val="00A933"/>
@@ -1373,7 +1630,6 @@
       </w:pPr>
       <w:r>
         <w:rPr>
-          <w:rFonts w:ascii="Cambria" w:hAnsi="Cambria"/>
           <w:b w:val="false"/>
           <w:i w:val="false"/>
           <w:caps w:val="false"/>
@@ -1395,6 +1651,7 @@
           <w:rFonts w:ascii="Cambria" w:hAnsi="Cambria"/>
           <w:b w:val="false"/>
           <w:i w:val="false"/>
+          <w:i w:val="false"/>
           <w:caps w:val="false"/>
           <w:smallCaps w:val="false"/>
           <w:color w:val="00A933"/>
@@ -1405,7 +1662,6 @@
       </w:pPr>
       <w:r>
         <w:rPr>
-          <w:rFonts w:ascii="Cambria" w:hAnsi="Cambria"/>
           <w:b w:val="false"/>
           <w:i w:val="false"/>
           <w:caps w:val="false"/>
@@ -1427,6 +1683,7 @@
           <w:rFonts w:ascii="Cambria" w:hAnsi="Cambria"/>
           <w:b w:val="false"/>
           <w:i w:val="false"/>
+          <w:i w:val="false"/>
           <w:caps w:val="false"/>
           <w:smallCaps w:val="false"/>
           <w:color w:val="00A933"/>
@@ -1437,7 +1694,6 @@
       </w:pPr>
       <w:r>
         <w:rPr>
-          <w:rFonts w:ascii="Cambria" w:hAnsi="Cambria"/>
           <w:b w:val="false"/>
           <w:i w:val="false"/>
           <w:caps w:val="false"/>
@@ -1451,7 +1707,6 @@
       </w:r>
       <w:r>
         <w:rPr>
-          <w:rFonts w:ascii="Cambria" w:hAnsi="Cambria"/>
           <w:b w:val="false"/>
           <w:i w:val="false"/>
           <w:caps w:val="false"/>
@@ -1473,6 +1728,7 @@
           <w:rFonts w:ascii="Cambria" w:hAnsi="Cambria"/>
           <w:b w:val="false"/>
           <w:i w:val="false"/>
+          <w:i w:val="false"/>
           <w:caps w:val="false"/>
           <w:smallCaps w:val="false"/>
           <w:color w:val="00A933"/>
@@ -1483,7 +1739,6 @@
       </w:pPr>
       <w:r>
         <w:rPr>
-          <w:rFonts w:ascii="Cambria" w:hAnsi="Cambria"/>
           <w:b w:val="false"/>
           <w:i w:val="false"/>
           <w:caps w:val="false"/>
@@ -1505,6 +1760,7 @@
           <w:rFonts w:ascii="Cambria" w:hAnsi="Cambria"/>
           <w:b w:val="false"/>
           <w:i w:val="false"/>
+          <w:i w:val="false"/>
           <w:caps w:val="false"/>
           <w:smallCaps w:val="false"/>
           <w:color w:val="00A933"/>
@@ -1515,7 +1771,6 @@
       </w:pPr>
       <w:r>
         <w:rPr>
-          <w:rFonts w:ascii="Cambria" w:hAnsi="Cambria"/>
           <w:b w:val="false"/>
           <w:i w:val="false"/>
           <w:caps w:val="false"/>
@@ -1537,6 +1792,7 @@
           <w:rFonts w:ascii="Cambria" w:hAnsi="Cambria"/>
           <w:b w:val="false"/>
           <w:i w:val="false"/>
+          <w:i w:val="false"/>
           <w:caps w:val="false"/>
           <w:smallCaps w:val="false"/>
           <w:color w:val="00A933"/>
@@ -1547,7 +1803,6 @@
       </w:pPr>
       <w:r>
         <w:rPr>
-          <w:rFonts w:ascii="Cambria" w:hAnsi="Cambria"/>
           <w:b w:val="false"/>
           <w:i w:val="false"/>
           <w:caps w:val="false"/>
@@ -1569,6 +1824,7 @@
           <w:rFonts w:ascii="Cambria" w:hAnsi="Cambria"/>
           <w:b w:val="false"/>
           <w:i w:val="false"/>
+          <w:i w:val="false"/>
           <w:caps w:val="false"/>
           <w:smallCaps w:val="false"/>
           <w:color w:val="00A933"/>
@@ -1579,7 +1835,6 @@
       </w:pPr>
       <w:r>
         <w:rPr>
-          <w:rFonts w:ascii="Cambria" w:hAnsi="Cambria"/>
           <w:b w:val="false"/>
           <w:i w:val="false"/>
           <w:caps w:val="false"/>
@@ -1601,6 +1856,7 @@
           <w:rFonts w:ascii="Cambria" w:hAnsi="Cambria"/>
           <w:b w:val="false"/>
           <w:i w:val="false"/>
+          <w:i w:val="false"/>
           <w:caps w:val="false"/>
           <w:smallCaps w:val="false"/>
           <w:color w:val="00A933"/>
@@ -1611,7 +1867,6 @@
       </w:pPr>
       <w:r>
         <w:rPr>
-          <w:rFonts w:ascii="Cambria" w:hAnsi="Cambria"/>
           <w:b w:val="false"/>
           <w:i w:val="false"/>
           <w:caps w:val="false"/>
@@ -1633,6 +1888,7 @@
           <w:rFonts w:ascii="Cambria" w:hAnsi="Cambria"/>
           <w:b w:val="false"/>
           <w:i w:val="false"/>
+          <w:i w:val="false"/>
           <w:caps w:val="false"/>
           <w:smallCaps w:val="false"/>
           <w:color w:val="00A933"/>
@@ -1643,7 +1899,6 @@
       </w:pPr>
       <w:r>
         <w:rPr>
-          <w:rFonts w:ascii="Cambria" w:hAnsi="Cambria"/>
           <w:b w:val="false"/>
           <w:i w:val="false"/>
           <w:caps w:val="false"/>
@@ -1665,6 +1920,7 @@
           <w:rFonts w:ascii="Cambria" w:hAnsi="Cambria"/>
           <w:b w:val="false"/>
           <w:i w:val="false"/>
+          <w:i w:val="false"/>
           <w:caps w:val="false"/>
           <w:smallCaps w:val="false"/>
           <w:color w:val="00A933"/>
@@ -1675,7 +1931,6 @@
       </w:pPr>
       <w:r>
         <w:rPr>
-          <w:rFonts w:ascii="Cambria" w:hAnsi="Cambria"/>
           <w:b w:val="false"/>
           <w:i w:val="false"/>
           <w:caps w:val="false"/>
@@ -1701,7 +1956,6 @@
       </w:pPr>
       <w:r>
         <w:rPr>
-          <w:rFonts w:ascii="Cambria" w:hAnsi="Cambria"/>
           <w:b w:val="false"/>
           <w:i w:val="false"/>
           <w:caps w:val="false"/>
@@ -1711,12 +1965,18 @@
           <w:sz w:val="22"/>
           <w:szCs w:val="22"/>
         </w:rPr>
-        <w:t>- [ ] Pain point: IoT devices generate lots of data, failures (fire alarm, fridge</w:t>
+        <w:t>- [ ] Pain point: IoT devices generate lots of data, failures (fire alarm, fridge) go unnoticed.</w:t>
       </w:r>
-      <w:r>
+    </w:p>
+    <w:p>
+      <w:pPr>
+        <w:pStyle w:val="Normal"/>
+        <w:widowControl/>
+        <w:ind w:hanging="0" w:left="0" w:right="0"/>
         <w:rPr>
           <w:rFonts w:ascii="Cambria" w:hAnsi="Cambria"/>
           <w:b w:val="false"/>
+          <w:i w:val="false"/>
           <w:i w:val="false"/>
           <w:caps w:val="false"/>
           <w:smallCaps w:val="false"/>
@@ -1725,43 +1985,9 @@
           <w:sz w:val="22"/>
           <w:szCs w:val="22"/>
         </w:rPr>
-        <w:t>)</w:t>
-      </w:r>
+      </w:pPr>
       <w:r>
         <w:rPr>
-          <w:rFonts w:ascii="Cambria" w:hAnsi="Cambria"/>
-          <w:b w:val="false"/>
-          <w:i w:val="false"/>
-          <w:caps w:val="false"/>
-          <w:smallCaps w:val="false"/>
-          <w:color w:val="00A933"/>
-          <w:spacing w:val="0"/>
-          <w:sz w:val="22"/>
-          <w:szCs w:val="22"/>
-        </w:rPr>
-        <w:t xml:space="preserve"> go unnoticed.</w:t>
-      </w:r>
-    </w:p>
-    <w:p>
-      <w:pPr>
-        <w:pStyle w:val="Normal"/>
-        <w:widowControl/>
-        <w:ind w:hanging="0" w:left="0" w:right="0"/>
-        <w:rPr>
-          <w:rFonts w:ascii="Cambria" w:hAnsi="Cambria"/>
-          <w:b w:val="false"/>
-          <w:i w:val="false"/>
-          <w:caps w:val="false"/>
-          <w:smallCaps w:val="false"/>
-          <w:color w:val="00A933"/>
-          <w:spacing w:val="0"/>
-          <w:sz w:val="22"/>
-          <w:szCs w:val="22"/>
-        </w:rPr>
-      </w:pPr>
-      <w:r>
-        <w:rPr>
-          <w:rFonts w:ascii="Cambria" w:hAnsi="Cambria"/>
           <w:b w:val="false"/>
           <w:i w:val="false"/>
           <w:caps w:val="false"/>
@@ -1783,6 +2009,7 @@
           <w:rFonts w:ascii="Cambria" w:hAnsi="Cambria"/>
           <w:b w:val="false"/>
           <w:i w:val="false"/>
+          <w:i w:val="false"/>
           <w:caps w:val="false"/>
           <w:smallCaps w:val="false"/>
           <w:color w:val="00A933"/>
@@ -1793,7 +2020,6 @@
       </w:pPr>
       <w:r>
         <w:rPr>
-          <w:rFonts w:ascii="Cambria" w:hAnsi="Cambria"/>
           <w:b w:val="false"/>
           <w:i w:val="false"/>
           <w:caps w:val="false"/>
@@ -1815,6 +2041,7 @@
           <w:rFonts w:ascii="Cambria" w:hAnsi="Cambria"/>
           <w:b w:val="false"/>
           <w:i w:val="false"/>
+          <w:i w:val="false"/>
           <w:caps w:val="false"/>
           <w:smallCaps w:val="false"/>
           <w:color w:val="00A933"/>
@@ -1825,7 +2052,6 @@
       </w:pPr>
       <w:r>
         <w:rPr>
-          <w:rFonts w:ascii="Cambria" w:hAnsi="Cambria"/>
           <w:b w:val="false"/>
           <w:i w:val="false"/>
           <w:caps w:val="false"/>
@@ -1846,6 +2072,7 @@
           <w:rFonts w:ascii="Cambria" w:hAnsi="Cambria"/>
           <w:b w:val="false"/>
           <w:i w:val="false"/>
+          <w:i w:val="false"/>
           <w:caps w:val="false"/>
           <w:smallCaps w:val="false"/>
           <w:color w:val="00A933"/>
@@ -1856,7 +2083,6 @@
       </w:pPr>
       <w:r>
         <w:rPr>
-          <w:rFonts w:ascii="Cambria" w:hAnsi="Cambria"/>
           <w:b w:val="false"/>
           <w:i w:val="false"/>
           <w:caps w:val="false"/>
@@ -1878,6 +2104,7 @@
           <w:rFonts w:ascii="Cambria" w:hAnsi="Cambria"/>
           <w:b w:val="false"/>
           <w:i w:val="false"/>
+          <w:i w:val="false"/>
           <w:caps w:val="false"/>
           <w:smallCaps w:val="false"/>
           <w:color w:val="00A933"/>
@@ -1888,7 +2115,6 @@
       </w:pPr>
       <w:r>
         <w:rPr>
-          <w:rFonts w:ascii="Cambria" w:hAnsi="Cambria"/>
           <w:b w:val="false"/>
           <w:i w:val="false"/>
           <w:caps w:val="false"/>
@@ -1910,6 +2136,7 @@
           <w:rFonts w:ascii="Cambria" w:hAnsi="Cambria"/>
           <w:b w:val="false"/>
           <w:i w:val="false"/>
+          <w:i w:val="false"/>
           <w:caps w:val="false"/>
           <w:smallCaps w:val="false"/>
           <w:color w:val="00A933"/>
@@ -1920,7 +2147,6 @@
       </w:pPr>
       <w:r>
         <w:rPr>
-          <w:rFonts w:ascii="Cambria" w:hAnsi="Cambria"/>
           <w:b w:val="false"/>
           <w:i w:val="false"/>
           <w:caps w:val="false"/>
@@ -1942,6 +2168,7 @@
           <w:rFonts w:ascii="Cambria" w:hAnsi="Cambria"/>
           <w:b w:val="false"/>
           <w:i w:val="false"/>
+          <w:i w:val="false"/>
           <w:caps w:val="false"/>
           <w:smallCaps w:val="false"/>
           <w:color w:val="00A933"/>
@@ -1952,7 +2179,6 @@
       </w:pPr>
       <w:r>
         <w:rPr>
-          <w:rFonts w:ascii="Cambria" w:hAnsi="Cambria"/>
           <w:b w:val="false"/>
           <w:i w:val="false"/>
           <w:caps w:val="false"/>
@@ -1974,6 +2200,7 @@
           <w:rFonts w:ascii="Cambria" w:hAnsi="Cambria"/>
           <w:b w:val="false"/>
           <w:i w:val="false"/>
+          <w:i w:val="false"/>
           <w:caps w:val="false"/>
           <w:smallCaps w:val="false"/>
           <w:color w:val="00A933"/>
@@ -1984,7 +2211,6 @@
       </w:pPr>
       <w:r>
         <w:rPr>
-          <w:rFonts w:ascii="Cambria" w:hAnsi="Cambria"/>
           <w:b w:val="false"/>
           <w:i w:val="false"/>
           <w:caps w:val="false"/>
@@ -2005,6 +2231,7 @@
           <w:rFonts w:ascii="Cambria" w:hAnsi="Cambria"/>
           <w:b w:val="false"/>
           <w:i w:val="false"/>
+          <w:i w:val="false"/>
           <w:caps w:val="false"/>
           <w:smallCaps w:val="false"/>
           <w:color w:val="00A933"/>
@@ -2015,7 +2242,6 @@
       </w:pPr>
       <w:r>
         <w:rPr>
-          <w:rFonts w:ascii="Cambria" w:hAnsi="Cambria"/>
           <w:b w:val="false"/>
           <w:i w:val="false"/>
           <w:caps w:val="false"/>
@@ -2037,6 +2263,7 @@
           <w:rFonts w:ascii="Cambria" w:hAnsi="Cambria"/>
           <w:b w:val="false"/>
           <w:i w:val="false"/>
+          <w:i w:val="false"/>
           <w:caps w:val="false"/>
           <w:smallCaps w:val="false"/>
           <w:color w:val="00A933"/>
@@ -2047,7 +2274,6 @@
       </w:pPr>
       <w:r>
         <w:rPr>
-          <w:rFonts w:ascii="Cambria" w:hAnsi="Cambria"/>
           <w:b w:val="false"/>
           <w:i w:val="false"/>
           <w:caps w:val="false"/>
@@ -2069,6 +2295,7 @@
           <w:rFonts w:ascii="Cambria" w:hAnsi="Cambria"/>
           <w:b w:val="false"/>
           <w:i w:val="false"/>
+          <w:i w:val="false"/>
           <w:caps w:val="false"/>
           <w:smallCaps w:val="false"/>
           <w:color w:val="00A933"/>
@@ -2079,7 +2306,6 @@
       </w:pPr>
       <w:r>
         <w:rPr>
-          <w:rFonts w:ascii="Cambria" w:hAnsi="Cambria"/>
           <w:b w:val="false"/>
           <w:i w:val="false"/>
           <w:caps w:val="false"/>
@@ -2101,6 +2327,7 @@
           <w:rFonts w:ascii="Cambria" w:hAnsi="Cambria"/>
           <w:b w:val="false"/>
           <w:i w:val="false"/>
+          <w:i w:val="false"/>
           <w:caps w:val="false"/>
           <w:smallCaps w:val="false"/>
           <w:color w:val="00A933"/>
@@ -2111,7 +2338,6 @@
       </w:pPr>
       <w:r>
         <w:rPr>
-          <w:rFonts w:ascii="Cambria" w:hAnsi="Cambria"/>
           <w:b w:val="false"/>
           <w:i w:val="false"/>
           <w:caps w:val="false"/>
@@ -2133,6 +2359,7 @@
           <w:rFonts w:ascii="Cambria" w:hAnsi="Cambria"/>
           <w:b w:val="false"/>
           <w:i w:val="false"/>
+          <w:i w:val="false"/>
           <w:caps w:val="false"/>
           <w:smallCaps w:val="false"/>
           <w:color w:val="00A933"/>
@@ -2143,7 +2370,6 @@
       </w:pPr>
       <w:r>
         <w:rPr>
-          <w:rFonts w:ascii="Cambria" w:hAnsi="Cambria"/>
           <w:b w:val="false"/>
           <w:i w:val="false"/>
           <w:caps w:val="false"/>
@@ -2165,6 +2391,7 @@
           <w:rFonts w:ascii="Cambria" w:hAnsi="Cambria"/>
           <w:b w:val="false"/>
           <w:i w:val="false"/>
+          <w:i w:val="false"/>
           <w:caps w:val="false"/>
           <w:smallCaps w:val="false"/>
           <w:color w:val="00A933"/>
@@ -2175,7 +2402,6 @@
       </w:pPr>
       <w:r>
         <w:rPr>
-          <w:rFonts w:ascii="Cambria" w:hAnsi="Cambria"/>
           <w:b w:val="false"/>
           <w:i w:val="false"/>
           <w:caps w:val="false"/>
@@ -2197,6 +2423,7 @@
           <w:rFonts w:ascii="Cambria" w:hAnsi="Cambria"/>
           <w:b w:val="false"/>
           <w:i w:val="false"/>
+          <w:i w:val="false"/>
           <w:caps w:val="false"/>
           <w:smallCaps w:val="false"/>
           <w:color w:val="00A933"/>
@@ -2207,7 +2434,6 @@
       </w:pPr>
       <w:r>
         <w:rPr>
-          <w:rFonts w:ascii="Cambria" w:hAnsi="Cambria"/>
           <w:b w:val="false"/>
           <w:i w:val="false"/>
           <w:caps w:val="false"/>
@@ -2229,6 +2455,7 @@
           <w:rFonts w:ascii="Cambria" w:hAnsi="Cambria"/>
           <w:b w:val="false"/>
           <w:i w:val="false"/>
+          <w:i w:val="false"/>
           <w:caps w:val="false"/>
           <w:smallCaps w:val="false"/>
           <w:color w:val="00A933"/>
@@ -2239,7 +2466,6 @@
       </w:pPr>
       <w:r>
         <w:rPr>
-          <w:rFonts w:ascii="Cambria" w:hAnsi="Cambria"/>
           <w:b w:val="false"/>
           <w:i w:val="false"/>
           <w:caps w:val="false"/>
@@ -2261,7 +2487,6 @@
       </w:pPr>
       <w:r>
         <w:rPr>
-          <w:rFonts w:ascii="Cambria" w:hAnsi="Cambria"/>
           <w:b w:val="false"/>
           <w:i w:val="false"/>
           <w:caps w:val="false"/>
@@ -2371,6 +2596,7 @@
         </w:tabs>
         <w:ind w:left="1080" w:hanging="360"/>
       </w:pPr>
+      <w:rPr/>
     </w:lvl>
     <w:lvl w:ilvl="2">
       <w:start w:val="1"/>
@@ -2383,6 +2609,7 @@
         </w:tabs>
         <w:ind w:left="1440" w:hanging="360"/>
       </w:pPr>
+      <w:rPr/>
     </w:lvl>
     <w:lvl w:ilvl="3">
       <w:start w:val="1"/>
@@ -2395,6 +2622,7 @@
         </w:tabs>
         <w:ind w:left="1800" w:hanging="360"/>
       </w:pPr>
+      <w:rPr/>
     </w:lvl>
     <w:lvl w:ilvl="4">
       <w:start w:val="1"/>
@@ -2407,6 +2635,7 @@
         </w:tabs>
         <w:ind w:left="2160" w:hanging="360"/>
       </w:pPr>
+      <w:rPr/>
     </w:lvl>
     <w:lvl w:ilvl="5">
       <w:start w:val="1"/>
@@ -2419,6 +2648,7 @@
         </w:tabs>
         <w:ind w:left="2520" w:hanging="360"/>
       </w:pPr>
+      <w:rPr/>
     </w:lvl>
     <w:lvl w:ilvl="6">
       <w:start w:val="1"/>
@@ -2431,6 +2661,7 @@
         </w:tabs>
         <w:ind w:left="2880" w:hanging="360"/>
       </w:pPr>
+      <w:rPr/>
     </w:lvl>
     <w:lvl w:ilvl="7">
       <w:start w:val="1"/>
@@ -2443,6 +2674,7 @@
         </w:tabs>
         <w:ind w:left="3240" w:hanging="360"/>
       </w:pPr>
+      <w:rPr/>
     </w:lvl>
     <w:lvl w:ilvl="8">
       <w:start w:val="1"/>
@@ -2455,6 +2687,7 @@
         </w:tabs>
         <w:ind w:left="3600" w:hanging="360"/>
       </w:pPr>
+      <w:rPr/>
     </w:lvl>
   </w:abstractNum>
   <w:abstractNum w:abstractNumId="2">
@@ -2484,6 +2717,7 @@
         </w:tabs>
         <w:ind w:left="1080" w:hanging="360"/>
       </w:pPr>
+      <w:rPr/>
     </w:lvl>
     <w:lvl w:ilvl="2">
       <w:start w:val="1"/>
@@ -2496,6 +2730,7 @@
         </w:tabs>
         <w:ind w:left="1440" w:hanging="360"/>
       </w:pPr>
+      <w:rPr/>
     </w:lvl>
     <w:lvl w:ilvl="3">
       <w:start w:val="1"/>
@@ -2508,6 +2743,7 @@
         </w:tabs>
         <w:ind w:left="1800" w:hanging="360"/>
       </w:pPr>
+      <w:rPr/>
     </w:lvl>
     <w:lvl w:ilvl="4">
       <w:start w:val="1"/>
@@ -2520,6 +2756,7 @@
         </w:tabs>
         <w:ind w:left="2160" w:hanging="360"/>
       </w:pPr>
+      <w:rPr/>
     </w:lvl>
     <w:lvl w:ilvl="5">
       <w:start w:val="1"/>
@@ -2532,6 +2769,7 @@
         </w:tabs>
         <w:ind w:left="2520" w:hanging="360"/>
       </w:pPr>
+      <w:rPr/>
     </w:lvl>
     <w:lvl w:ilvl="6">
       <w:start w:val="1"/>
@@ -2544,6 +2782,7 @@
         </w:tabs>
         <w:ind w:left="2880" w:hanging="360"/>
       </w:pPr>
+      <w:rPr/>
     </w:lvl>
     <w:lvl w:ilvl="7">
       <w:start w:val="1"/>
@@ -2556,6 +2795,7 @@
         </w:tabs>
         <w:ind w:left="3240" w:hanging="360"/>
       </w:pPr>
+      <w:rPr/>
     </w:lvl>
     <w:lvl w:ilvl="8">
       <w:start w:val="1"/>
@@ -2568,6 +2808,7 @@
         </w:tabs>
         <w:ind w:left="3600" w:hanging="360"/>
       </w:pPr>
+      <w:rPr/>
     </w:lvl>
   </w:abstractNum>
   <w:abstractNum w:abstractNumId="3">
@@ -2597,6 +2838,7 @@
         </w:tabs>
         <w:ind w:left="1080" w:hanging="360"/>
       </w:pPr>
+      <w:rPr/>
     </w:lvl>
     <w:lvl w:ilvl="2">
       <w:start w:val="1"/>
@@ -2609,6 +2851,7 @@
         </w:tabs>
         <w:ind w:left="1440" w:hanging="360"/>
       </w:pPr>
+      <w:rPr/>
     </w:lvl>
     <w:lvl w:ilvl="3">
       <w:start w:val="1"/>
@@ -2621,6 +2864,7 @@
         </w:tabs>
         <w:ind w:left="1800" w:hanging="360"/>
       </w:pPr>
+      <w:rPr/>
     </w:lvl>
     <w:lvl w:ilvl="4">
       <w:start w:val="1"/>
@@ -2633,6 +2877,7 @@
         </w:tabs>
         <w:ind w:left="2160" w:hanging="360"/>
       </w:pPr>
+      <w:rPr/>
     </w:lvl>
     <w:lvl w:ilvl="5">
       <w:start w:val="1"/>
@@ -2645,6 +2890,7 @@
         </w:tabs>
         <w:ind w:left="2520" w:hanging="360"/>
       </w:pPr>
+      <w:rPr/>
     </w:lvl>
     <w:lvl w:ilvl="6">
       <w:start w:val="1"/>
@@ -2657,6 +2903,7 @@
         </w:tabs>
         <w:ind w:left="2880" w:hanging="360"/>
       </w:pPr>
+      <w:rPr/>
     </w:lvl>
     <w:lvl w:ilvl="7">
       <w:start w:val="1"/>
@@ -2669,6 +2916,7 @@
         </w:tabs>
         <w:ind w:left="3240" w:hanging="360"/>
       </w:pPr>
+      <w:rPr/>
     </w:lvl>
     <w:lvl w:ilvl="8">
       <w:start w:val="1"/>
@@ -2681,6 +2929,7 @@
         </w:tabs>
         <w:ind w:left="3600" w:hanging="360"/>
       </w:pPr>
+      <w:rPr/>
     </w:lvl>
   </w:abstractNum>
   <w:abstractNum w:abstractNumId="4">
@@ -2708,6 +2957,7 @@
         </w:tabs>
         <w:ind w:left="1080" w:hanging="360"/>
       </w:pPr>
+      <w:rPr/>
     </w:lvl>
     <w:lvl w:ilvl="2">
       <w:start w:val="1"/>
@@ -2720,6 +2970,7 @@
         </w:tabs>
         <w:ind w:left="1440" w:hanging="360"/>
       </w:pPr>
+      <w:rPr/>
     </w:lvl>
     <w:lvl w:ilvl="3">
       <w:start w:val="1"/>
@@ -2732,6 +2983,7 @@
         </w:tabs>
         <w:ind w:left="1800" w:hanging="360"/>
       </w:pPr>
+      <w:rPr/>
     </w:lvl>
     <w:lvl w:ilvl="4">
       <w:start w:val="1"/>
@@ -2744,6 +2996,7 @@
         </w:tabs>
         <w:ind w:left="2160" w:hanging="360"/>
       </w:pPr>
+      <w:rPr/>
     </w:lvl>
     <w:lvl w:ilvl="5">
       <w:start w:val="1"/>
@@ -2756,6 +3009,7 @@
         </w:tabs>
         <w:ind w:left="2520" w:hanging="360"/>
       </w:pPr>
+      <w:rPr/>
     </w:lvl>
     <w:lvl w:ilvl="6">
       <w:start w:val="1"/>
@@ -2768,6 +3022,7 @@
         </w:tabs>
         <w:ind w:left="2880" w:hanging="360"/>
       </w:pPr>
+      <w:rPr/>
     </w:lvl>
     <w:lvl w:ilvl="7">
       <w:start w:val="1"/>
@@ -2780,6 +3035,7 @@
         </w:tabs>
         <w:ind w:left="3240" w:hanging="360"/>
       </w:pPr>
+      <w:rPr/>
     </w:lvl>
     <w:lvl w:ilvl="8">
       <w:start w:val="1"/>
@@ -2792,6 +3048,7 @@
         </w:tabs>
         <w:ind w:left="3600" w:hanging="360"/>
       </w:pPr>
+      <w:rPr/>
     </w:lvl>
   </w:abstractNum>
   <w:abstractNum w:abstractNumId="5">
@@ -2819,6 +3076,7 @@
         </w:tabs>
         <w:ind w:left="1080" w:hanging="360"/>
       </w:pPr>
+      <w:rPr/>
     </w:lvl>
     <w:lvl w:ilvl="2">
       <w:start w:val="1"/>
@@ -2831,6 +3089,7 @@
         </w:tabs>
         <w:ind w:left="1440" w:hanging="360"/>
       </w:pPr>
+      <w:rPr/>
     </w:lvl>
     <w:lvl w:ilvl="3">
       <w:start w:val="1"/>
@@ -2843,6 +3102,7 @@
         </w:tabs>
         <w:ind w:left="1800" w:hanging="360"/>
       </w:pPr>
+      <w:rPr/>
     </w:lvl>
     <w:lvl w:ilvl="4">
       <w:start w:val="1"/>
@@ -2855,6 +3115,7 @@
         </w:tabs>
         <w:ind w:left="2160" w:hanging="360"/>
       </w:pPr>
+      <w:rPr/>
     </w:lvl>
     <w:lvl w:ilvl="5">
       <w:start w:val="1"/>
@@ -2867,6 +3128,7 @@
         </w:tabs>
         <w:ind w:left="2520" w:hanging="360"/>
       </w:pPr>
+      <w:rPr/>
     </w:lvl>
     <w:lvl w:ilvl="6">
       <w:start w:val="1"/>
@@ -2879,6 +3141,7 @@
         </w:tabs>
         <w:ind w:left="2880" w:hanging="360"/>
       </w:pPr>
+      <w:rPr/>
     </w:lvl>
     <w:lvl w:ilvl="7">
       <w:start w:val="1"/>
@@ -2891,6 +3154,7 @@
         </w:tabs>
         <w:ind w:left="3240" w:hanging="360"/>
       </w:pPr>
+      <w:rPr/>
     </w:lvl>
     <w:lvl w:ilvl="8">
       <w:start w:val="1"/>
@@ -2903,6 +3167,7 @@
         </w:tabs>
         <w:ind w:left="3600" w:hanging="360"/>
       </w:pPr>
+      <w:rPr/>
     </w:lvl>
   </w:abstractNum>
   <w:abstractNum w:abstractNumId="6">
@@ -2930,6 +3195,7 @@
         </w:tabs>
         <w:ind w:left="1080" w:hanging="360"/>
       </w:pPr>
+      <w:rPr/>
     </w:lvl>
     <w:lvl w:ilvl="2">
       <w:start w:val="1"/>
@@ -2942,6 +3208,7 @@
         </w:tabs>
         <w:ind w:left="1440" w:hanging="360"/>
       </w:pPr>
+      <w:rPr/>
     </w:lvl>
     <w:lvl w:ilvl="3">
       <w:start w:val="1"/>
@@ -2954,6 +3221,7 @@
         </w:tabs>
         <w:ind w:left="1800" w:hanging="360"/>
       </w:pPr>
+      <w:rPr/>
     </w:lvl>
     <w:lvl w:ilvl="4">
       <w:start w:val="1"/>
@@ -2966,6 +3234,7 @@
         </w:tabs>
         <w:ind w:left="2160" w:hanging="360"/>
       </w:pPr>
+      <w:rPr/>
     </w:lvl>
     <w:lvl w:ilvl="5">
       <w:start w:val="1"/>
@@ -2978,6 +3247,7 @@
         </w:tabs>
         <w:ind w:left="2520" w:hanging="360"/>
       </w:pPr>
+      <w:rPr/>
     </w:lvl>
     <w:lvl w:ilvl="6">
       <w:start w:val="1"/>
@@ -2990,6 +3260,7 @@
         </w:tabs>
         <w:ind w:left="2880" w:hanging="360"/>
       </w:pPr>
+      <w:rPr/>
     </w:lvl>
     <w:lvl w:ilvl="7">
       <w:start w:val="1"/>
@@ -3002,6 +3273,7 @@
         </w:tabs>
         <w:ind w:left="3240" w:hanging="360"/>
       </w:pPr>
+      <w:rPr/>
     </w:lvl>
     <w:lvl w:ilvl="8">
       <w:start w:val="1"/>
@@ -3014,6 +3286,7 @@
         </w:tabs>
         <w:ind w:left="3600" w:hanging="360"/>
       </w:pPr>
+      <w:rPr/>
     </w:lvl>
   </w:abstractNum>
   <w:abstractNum w:abstractNumId="7">
@@ -3865,6 +4138,7 @@
         </w:tabs>
         <w:ind w:left="1080" w:hanging="360"/>
       </w:pPr>
+      <w:rPr/>
     </w:lvl>
     <w:lvl w:ilvl="2">
       <w:start w:val="1"/>
@@ -3877,6 +4151,7 @@
         </w:tabs>
         <w:ind w:left="1440" w:hanging="360"/>
       </w:pPr>
+      <w:rPr/>
     </w:lvl>
     <w:lvl w:ilvl="3">
       <w:start w:val="1"/>
@@ -3889,6 +4164,7 @@
         </w:tabs>
         <w:ind w:left="1800" w:hanging="360"/>
       </w:pPr>
+      <w:rPr/>
     </w:lvl>
     <w:lvl w:ilvl="4">
       <w:start w:val="1"/>
@@ -3901,6 +4177,7 @@
         </w:tabs>
         <w:ind w:left="2160" w:hanging="360"/>
       </w:pPr>
+      <w:rPr/>
     </w:lvl>
     <w:lvl w:ilvl="5">
       <w:start w:val="1"/>
@@ -3913,6 +4190,7 @@
         </w:tabs>
         <w:ind w:left="2520" w:hanging="360"/>
       </w:pPr>
+      <w:rPr/>
     </w:lvl>
     <w:lvl w:ilvl="6">
       <w:start w:val="1"/>
@@ -3925,6 +4203,7 @@
         </w:tabs>
         <w:ind w:left="2880" w:hanging="360"/>
       </w:pPr>
+      <w:rPr/>
     </w:lvl>
     <w:lvl w:ilvl="7">
       <w:start w:val="1"/>
@@ -3937,6 +4216,7 @@
         </w:tabs>
         <w:ind w:left="3240" w:hanging="360"/>
       </w:pPr>
+      <w:rPr/>
     </w:lvl>
     <w:lvl w:ilvl="8">
       <w:start w:val="1"/>
@@ -3949,6 +4229,7 @@
         </w:tabs>
         <w:ind w:left="3600" w:hanging="360"/>
       </w:pPr>
+      <w:rPr/>
     </w:lvl>
   </w:abstractNum>
   <w:abstractNum w:abstractNumId="14">
@@ -3978,6 +4259,7 @@
         </w:tabs>
         <w:ind w:left="1080" w:hanging="360"/>
       </w:pPr>
+      <w:rPr/>
     </w:lvl>
     <w:lvl w:ilvl="2">
       <w:start w:val="1"/>
@@ -3990,6 +4272,7 @@
         </w:tabs>
         <w:ind w:left="1440" w:hanging="360"/>
       </w:pPr>
+      <w:rPr/>
     </w:lvl>
     <w:lvl w:ilvl="3">
       <w:start w:val="1"/>
@@ -4002,6 +4285,7 @@
         </w:tabs>
         <w:ind w:left="1800" w:hanging="360"/>
       </w:pPr>
+      <w:rPr/>
     </w:lvl>
     <w:lvl w:ilvl="4">
       <w:start w:val="1"/>
@@ -4014,6 +4298,7 @@
         </w:tabs>
         <w:ind w:left="2160" w:hanging="360"/>
       </w:pPr>
+      <w:rPr/>
     </w:lvl>
     <w:lvl w:ilvl="5">
       <w:start w:val="1"/>
@@ -4026,6 +4311,7 @@
         </w:tabs>
         <w:ind w:left="2520" w:hanging="360"/>
       </w:pPr>
+      <w:rPr/>
     </w:lvl>
     <w:lvl w:ilvl="6">
       <w:start w:val="1"/>
@@ -4038,6 +4324,7 @@
         </w:tabs>
         <w:ind w:left="2880" w:hanging="360"/>
       </w:pPr>
+      <w:rPr/>
     </w:lvl>
     <w:lvl w:ilvl="7">
       <w:start w:val="1"/>
@@ -4050,6 +4337,7 @@
         </w:tabs>
         <w:ind w:left="3240" w:hanging="360"/>
       </w:pPr>
+      <w:rPr/>
     </w:lvl>
     <w:lvl w:ilvl="8">
       <w:start w:val="1"/>
@@ -4062,6 +4350,7 @@
         </w:tabs>
         <w:ind w:left="3600" w:hanging="360"/>
       </w:pPr>
+      <w:rPr/>
     </w:lvl>
   </w:abstractNum>
   <w:abstractNum w:abstractNumId="15">
@@ -4091,6 +4380,7 @@
         </w:tabs>
         <w:ind w:left="1080" w:hanging="360"/>
       </w:pPr>
+      <w:rPr/>
     </w:lvl>
     <w:lvl w:ilvl="2">
       <w:start w:val="1"/>
@@ -4103,6 +4393,7 @@
         </w:tabs>
         <w:ind w:left="1440" w:hanging="360"/>
       </w:pPr>
+      <w:rPr/>
     </w:lvl>
     <w:lvl w:ilvl="3">
       <w:start w:val="1"/>
@@ -4115,6 +4406,7 @@
         </w:tabs>
         <w:ind w:left="1800" w:hanging="360"/>
       </w:pPr>
+      <w:rPr/>
     </w:lvl>
     <w:lvl w:ilvl="4">
       <w:start w:val="1"/>
@@ -4127,6 +4419,7 @@
         </w:tabs>
         <w:ind w:left="2160" w:hanging="360"/>
       </w:pPr>
+      <w:rPr/>
     </w:lvl>
     <w:lvl w:ilvl="5">
       <w:start w:val="1"/>
@@ -4139,6 +4432,7 @@
         </w:tabs>
         <w:ind w:left="2520" w:hanging="360"/>
       </w:pPr>
+      <w:rPr/>
     </w:lvl>
     <w:lvl w:ilvl="6">
       <w:start w:val="1"/>
@@ -4151,6 +4445,7 @@
         </w:tabs>
         <w:ind w:left="2880" w:hanging="360"/>
       </w:pPr>
+      <w:rPr/>
     </w:lvl>
     <w:lvl w:ilvl="7">
       <w:start w:val="1"/>
@@ -4163,6 +4458,7 @@
         </w:tabs>
         <w:ind w:left="3240" w:hanging="360"/>
       </w:pPr>
+      <w:rPr/>
     </w:lvl>
     <w:lvl w:ilvl="8">
       <w:start w:val="1"/>
@@ -4175,6 +4471,7 @@
         </w:tabs>
         <w:ind w:left="3600" w:hanging="360"/>
       </w:pPr>
+      <w:rPr/>
     </w:lvl>
   </w:abstractNum>
   <w:abstractNum w:abstractNumId="16">
@@ -4204,6 +4501,7 @@
         </w:tabs>
         <w:ind w:left="1080" w:hanging="360"/>
       </w:pPr>
+      <w:rPr/>
     </w:lvl>
     <w:lvl w:ilvl="2">
       <w:start w:val="1"/>
@@ -4216,6 +4514,7 @@
         </w:tabs>
         <w:ind w:left="1440" w:hanging="360"/>
       </w:pPr>
+      <w:rPr/>
     </w:lvl>
     <w:lvl w:ilvl="3">
       <w:start w:val="1"/>
@@ -4228,6 +4527,7 @@
         </w:tabs>
         <w:ind w:left="1800" w:hanging="360"/>
       </w:pPr>
+      <w:rPr/>
     </w:lvl>
     <w:lvl w:ilvl="4">
       <w:start w:val="1"/>
@@ -4240,6 +4540,7 @@
         </w:tabs>
         <w:ind w:left="2160" w:hanging="360"/>
       </w:pPr>
+      <w:rPr/>
     </w:lvl>
     <w:lvl w:ilvl="5">
       <w:start w:val="1"/>
@@ -4252,6 +4553,7 @@
         </w:tabs>
         <w:ind w:left="2520" w:hanging="360"/>
       </w:pPr>
+      <w:rPr/>
     </w:lvl>
     <w:lvl w:ilvl="6">
       <w:start w:val="1"/>
@@ -4264,6 +4566,7 @@
         </w:tabs>
         <w:ind w:left="2880" w:hanging="360"/>
       </w:pPr>
+      <w:rPr/>
     </w:lvl>
     <w:lvl w:ilvl="7">
       <w:start w:val="1"/>
@@ -4276,6 +4579,7 @@
         </w:tabs>
         <w:ind w:left="3240" w:hanging="360"/>
       </w:pPr>
+      <w:rPr/>
     </w:lvl>
     <w:lvl w:ilvl="8">
       <w:start w:val="1"/>
@@ -4288,6 +4592,7 @@
         </w:tabs>
         <w:ind w:left="3600" w:hanging="360"/>
       </w:pPr>
+      <w:rPr/>
     </w:lvl>
   </w:abstractNum>
   <w:abstractNum w:abstractNumId="17">
@@ -4317,6 +4622,7 @@
         </w:tabs>
         <w:ind w:left="1080" w:hanging="360"/>
       </w:pPr>
+      <w:rPr/>
     </w:lvl>
     <w:lvl w:ilvl="2">
       <w:start w:val="1"/>
@@ -4329,6 +4635,7 @@
         </w:tabs>
         <w:ind w:left="1440" w:hanging="360"/>
       </w:pPr>
+      <w:rPr/>
     </w:lvl>
     <w:lvl w:ilvl="3">
       <w:start w:val="1"/>
@@ -4341,6 +4648,7 @@
         </w:tabs>
         <w:ind w:left="1800" w:hanging="360"/>
       </w:pPr>
+      <w:rPr/>
     </w:lvl>
     <w:lvl w:ilvl="4">
       <w:start w:val="1"/>
@@ -4353,6 +4661,7 @@
         </w:tabs>
         <w:ind w:left="2160" w:hanging="360"/>
       </w:pPr>
+      <w:rPr/>
     </w:lvl>
     <w:lvl w:ilvl="5">
       <w:start w:val="1"/>
@@ -4365,6 +4674,7 @@
         </w:tabs>
         <w:ind w:left="2520" w:hanging="360"/>
       </w:pPr>
+      <w:rPr/>
     </w:lvl>
     <w:lvl w:ilvl="6">
       <w:start w:val="1"/>
@@ -4377,6 +4687,7 @@
         </w:tabs>
         <w:ind w:left="2880" w:hanging="360"/>
       </w:pPr>
+      <w:rPr/>
     </w:lvl>
     <w:lvl w:ilvl="7">
       <w:start w:val="1"/>
@@ -4389,6 +4700,7 @@
         </w:tabs>
         <w:ind w:left="3240" w:hanging="360"/>
       </w:pPr>
+      <w:rPr/>
     </w:lvl>
     <w:lvl w:ilvl="8">
       <w:start w:val="1"/>
@@ -4401,6 +4713,7 @@
         </w:tabs>
         <w:ind w:left="3600" w:hanging="360"/>
       </w:pPr>
+      <w:rPr/>
     </w:lvl>
   </w:abstractNum>
   <w:abstractNum w:abstractNumId="18">
@@ -4430,6 +4743,7 @@
         </w:tabs>
         <w:ind w:left="1080" w:hanging="360"/>
       </w:pPr>
+      <w:rPr/>
     </w:lvl>
     <w:lvl w:ilvl="2">
       <w:start w:val="1"/>
@@ -4442,6 +4756,7 @@
         </w:tabs>
         <w:ind w:left="1440" w:hanging="360"/>
       </w:pPr>
+      <w:rPr/>
     </w:lvl>
     <w:lvl w:ilvl="3">
       <w:start w:val="1"/>
@@ -4454,6 +4769,7 @@
         </w:tabs>
         <w:ind w:left="1800" w:hanging="360"/>
       </w:pPr>
+      <w:rPr/>
     </w:lvl>
     <w:lvl w:ilvl="4">
       <w:start w:val="1"/>
@@ -4466,6 +4782,7 @@
         </w:tabs>
         <w:ind w:left="2160" w:hanging="360"/>
       </w:pPr>
+      <w:rPr/>
     </w:lvl>
     <w:lvl w:ilvl="5">
       <w:start w:val="1"/>
@@ -4478,6 +4795,7 @@
         </w:tabs>
         <w:ind w:left="2520" w:hanging="360"/>
       </w:pPr>
+      <w:rPr/>
     </w:lvl>
     <w:lvl w:ilvl="6">
       <w:start w:val="1"/>
@@ -4490,6 +4808,7 @@
         </w:tabs>
         <w:ind w:left="2880" w:hanging="360"/>
       </w:pPr>
+      <w:rPr/>
     </w:lvl>
     <w:lvl w:ilvl="7">
       <w:start w:val="1"/>
@@ -4502,6 +4821,7 @@
         </w:tabs>
         <w:ind w:left="3240" w:hanging="360"/>
       </w:pPr>
+      <w:rPr/>
     </w:lvl>
     <w:lvl w:ilvl="8">
       <w:start w:val="1"/>
@@ -4514,9 +4834,486 @@
         </w:tabs>
         <w:ind w:left="3600" w:hanging="360"/>
       </w:pPr>
+      <w:rPr/>
     </w:lvl>
   </w:abstractNum>
   <w:abstractNum w:abstractNumId="19">
+    <w:lvl w:ilvl="0">
+      <w:start w:val="1"/>
+      <w:numFmt w:val="bullet"/>
+      <w:lvlText w:val=""/>
+      <w:lvlJc w:val="left"/>
+      <w:pPr>
+        <w:tabs>
+          <w:tab w:val="num" w:pos="720"/>
+        </w:tabs>
+        <w:ind w:left="720" w:hanging="283"/>
+      </w:pPr>
+      <w:rPr>
+        <w:rFonts w:ascii="Symbol" w:hAnsi="Symbol" w:cs="Symbol" w:hint="default"/>
+      </w:rPr>
+    </w:lvl>
+    <w:lvl w:ilvl="1">
+      <w:start w:val="1"/>
+      <w:numFmt w:val="decimal"/>
+      <w:lvlText w:val="%2."/>
+      <w:lvlJc w:val="left"/>
+      <w:pPr>
+        <w:tabs>
+          <w:tab w:val="num" w:pos="1080"/>
+        </w:tabs>
+        <w:ind w:left="1080" w:hanging="360"/>
+      </w:pPr>
+    </w:lvl>
+    <w:lvl w:ilvl="2">
+      <w:start w:val="1"/>
+      <w:numFmt w:val="decimal"/>
+      <w:lvlText w:val="%3."/>
+      <w:lvlJc w:val="left"/>
+      <w:pPr>
+        <w:tabs>
+          <w:tab w:val="num" w:pos="1440"/>
+        </w:tabs>
+        <w:ind w:left="1440" w:hanging="360"/>
+      </w:pPr>
+    </w:lvl>
+    <w:lvl w:ilvl="3">
+      <w:start w:val="1"/>
+      <w:numFmt w:val="decimal"/>
+      <w:lvlText w:val="%4."/>
+      <w:lvlJc w:val="left"/>
+      <w:pPr>
+        <w:tabs>
+          <w:tab w:val="num" w:pos="1800"/>
+        </w:tabs>
+        <w:ind w:left="1800" w:hanging="360"/>
+      </w:pPr>
+    </w:lvl>
+    <w:lvl w:ilvl="4">
+      <w:start w:val="1"/>
+      <w:numFmt w:val="decimal"/>
+      <w:lvlText w:val="%5."/>
+      <w:lvlJc w:val="left"/>
+      <w:pPr>
+        <w:tabs>
+          <w:tab w:val="num" w:pos="2160"/>
+        </w:tabs>
+        <w:ind w:left="2160" w:hanging="360"/>
+      </w:pPr>
+    </w:lvl>
+    <w:lvl w:ilvl="5">
+      <w:start w:val="1"/>
+      <w:numFmt w:val="decimal"/>
+      <w:lvlText w:val="%6."/>
+      <w:lvlJc w:val="left"/>
+      <w:pPr>
+        <w:tabs>
+          <w:tab w:val="num" w:pos="2520"/>
+        </w:tabs>
+        <w:ind w:left="2520" w:hanging="360"/>
+      </w:pPr>
+    </w:lvl>
+    <w:lvl w:ilvl="6">
+      <w:start w:val="1"/>
+      <w:numFmt w:val="decimal"/>
+      <w:lvlText w:val="%7."/>
+      <w:lvlJc w:val="left"/>
+      <w:pPr>
+        <w:tabs>
+          <w:tab w:val="num" w:pos="2880"/>
+        </w:tabs>
+        <w:ind w:left="2880" w:hanging="360"/>
+      </w:pPr>
+    </w:lvl>
+    <w:lvl w:ilvl="7">
+      <w:start w:val="1"/>
+      <w:numFmt w:val="decimal"/>
+      <w:lvlText w:val="%8."/>
+      <w:lvlJc w:val="left"/>
+      <w:pPr>
+        <w:tabs>
+          <w:tab w:val="num" w:pos="3240"/>
+        </w:tabs>
+        <w:ind w:left="3240" w:hanging="360"/>
+      </w:pPr>
+    </w:lvl>
+    <w:lvl w:ilvl="8">
+      <w:start w:val="1"/>
+      <w:numFmt w:val="decimal"/>
+      <w:lvlText w:val="%9."/>
+      <w:lvlJc w:val="left"/>
+      <w:pPr>
+        <w:tabs>
+          <w:tab w:val="num" w:pos="3600"/>
+        </w:tabs>
+        <w:ind w:left="3600" w:hanging="360"/>
+      </w:pPr>
+    </w:lvl>
+  </w:abstractNum>
+  <w:abstractNum w:abstractNumId="20">
+    <w:lvl w:ilvl="0">
+      <w:start w:val="1"/>
+      <w:numFmt w:val="bullet"/>
+      <w:lvlText w:val=""/>
+      <w:lvlJc w:val="left"/>
+      <w:pPr>
+        <w:tabs>
+          <w:tab w:val="num" w:pos="720"/>
+        </w:tabs>
+        <w:ind w:left="720" w:hanging="283"/>
+      </w:pPr>
+      <w:rPr>
+        <w:rFonts w:ascii="Symbol" w:hAnsi="Symbol" w:cs="Symbol" w:hint="default"/>
+      </w:rPr>
+    </w:lvl>
+    <w:lvl w:ilvl="1">
+      <w:start w:val="1"/>
+      <w:numFmt w:val="decimal"/>
+      <w:lvlText w:val="%2."/>
+      <w:lvlJc w:val="left"/>
+      <w:pPr>
+        <w:tabs>
+          <w:tab w:val="num" w:pos="1080"/>
+        </w:tabs>
+        <w:ind w:left="1080" w:hanging="360"/>
+      </w:pPr>
+    </w:lvl>
+    <w:lvl w:ilvl="2">
+      <w:start w:val="1"/>
+      <w:numFmt w:val="decimal"/>
+      <w:lvlText w:val="%3."/>
+      <w:lvlJc w:val="left"/>
+      <w:pPr>
+        <w:tabs>
+          <w:tab w:val="num" w:pos="1440"/>
+        </w:tabs>
+        <w:ind w:left="1440" w:hanging="360"/>
+      </w:pPr>
+    </w:lvl>
+    <w:lvl w:ilvl="3">
+      <w:start w:val="1"/>
+      <w:numFmt w:val="decimal"/>
+      <w:lvlText w:val="%4."/>
+      <w:lvlJc w:val="left"/>
+      <w:pPr>
+        <w:tabs>
+          <w:tab w:val="num" w:pos="1800"/>
+        </w:tabs>
+        <w:ind w:left="1800" w:hanging="360"/>
+      </w:pPr>
+    </w:lvl>
+    <w:lvl w:ilvl="4">
+      <w:start w:val="1"/>
+      <w:numFmt w:val="decimal"/>
+      <w:lvlText w:val="%5."/>
+      <w:lvlJc w:val="left"/>
+      <w:pPr>
+        <w:tabs>
+          <w:tab w:val="num" w:pos="2160"/>
+        </w:tabs>
+        <w:ind w:left="2160" w:hanging="360"/>
+      </w:pPr>
+    </w:lvl>
+    <w:lvl w:ilvl="5">
+      <w:start w:val="1"/>
+      <w:numFmt w:val="decimal"/>
+      <w:lvlText w:val="%6."/>
+      <w:lvlJc w:val="left"/>
+      <w:pPr>
+        <w:tabs>
+          <w:tab w:val="num" w:pos="2520"/>
+        </w:tabs>
+        <w:ind w:left="2520" w:hanging="360"/>
+      </w:pPr>
+    </w:lvl>
+    <w:lvl w:ilvl="6">
+      <w:start w:val="1"/>
+      <w:numFmt w:val="decimal"/>
+      <w:lvlText w:val="%7."/>
+      <w:lvlJc w:val="left"/>
+      <w:pPr>
+        <w:tabs>
+          <w:tab w:val="num" w:pos="2880"/>
+        </w:tabs>
+        <w:ind w:left="2880" w:hanging="360"/>
+      </w:pPr>
+    </w:lvl>
+    <w:lvl w:ilvl="7">
+      <w:start w:val="1"/>
+      <w:numFmt w:val="decimal"/>
+      <w:lvlText w:val="%8."/>
+      <w:lvlJc w:val="left"/>
+      <w:pPr>
+        <w:tabs>
+          <w:tab w:val="num" w:pos="3240"/>
+        </w:tabs>
+        <w:ind w:left="3240" w:hanging="360"/>
+      </w:pPr>
+    </w:lvl>
+    <w:lvl w:ilvl="8">
+      <w:start w:val="1"/>
+      <w:numFmt w:val="decimal"/>
+      <w:lvlText w:val="%9."/>
+      <w:lvlJc w:val="left"/>
+      <w:pPr>
+        <w:tabs>
+          <w:tab w:val="num" w:pos="3600"/>
+        </w:tabs>
+        <w:ind w:left="3600" w:hanging="360"/>
+      </w:pPr>
+    </w:lvl>
+  </w:abstractNum>
+  <w:abstractNum w:abstractNumId="21">
+    <w:lvl w:ilvl="0">
+      <w:start w:val="1"/>
+      <w:numFmt w:val="bullet"/>
+      <w:lvlText w:val=""/>
+      <w:lvlJc w:val="left"/>
+      <w:pPr>
+        <w:tabs>
+          <w:tab w:val="num" w:pos="709"/>
+        </w:tabs>
+        <w:ind w:left="709" w:hanging="283"/>
+      </w:pPr>
+      <w:rPr>
+        <w:rFonts w:ascii="Symbol" w:hAnsi="Symbol" w:cs="Symbol" w:hint="default"/>
+      </w:rPr>
+    </w:lvl>
+    <w:lvl w:ilvl="1">
+      <w:start w:val="1"/>
+      <w:numFmt w:val="bullet"/>
+      <w:lvlText w:val=""/>
+      <w:lvlJc w:val="left"/>
+      <w:pPr>
+        <w:tabs>
+          <w:tab w:val="num" w:pos="1418"/>
+        </w:tabs>
+        <w:ind w:left="1418" w:hanging="283"/>
+      </w:pPr>
+      <w:rPr>
+        <w:rFonts w:ascii="Symbol" w:hAnsi="Symbol" w:cs="Symbol" w:hint="default"/>
+      </w:rPr>
+    </w:lvl>
+    <w:lvl w:ilvl="2">
+      <w:start w:val="1"/>
+      <w:numFmt w:val="bullet"/>
+      <w:lvlText w:val=""/>
+      <w:lvlJc w:val="left"/>
+      <w:pPr>
+        <w:tabs>
+          <w:tab w:val="num" w:pos="2127"/>
+        </w:tabs>
+        <w:ind w:left="2127" w:hanging="283"/>
+      </w:pPr>
+      <w:rPr>
+        <w:rFonts w:ascii="Symbol" w:hAnsi="Symbol" w:cs="Symbol" w:hint="default"/>
+      </w:rPr>
+    </w:lvl>
+    <w:lvl w:ilvl="3">
+      <w:start w:val="1"/>
+      <w:numFmt w:val="bullet"/>
+      <w:lvlText w:val=""/>
+      <w:lvlJc w:val="left"/>
+      <w:pPr>
+        <w:tabs>
+          <w:tab w:val="num" w:pos="2836"/>
+        </w:tabs>
+        <w:ind w:left="2836" w:hanging="283"/>
+      </w:pPr>
+      <w:rPr>
+        <w:rFonts w:ascii="Symbol" w:hAnsi="Symbol" w:cs="Symbol" w:hint="default"/>
+      </w:rPr>
+    </w:lvl>
+    <w:lvl w:ilvl="4">
+      <w:start w:val="1"/>
+      <w:numFmt w:val="bullet"/>
+      <w:lvlText w:val=""/>
+      <w:lvlJc w:val="left"/>
+      <w:pPr>
+        <w:tabs>
+          <w:tab w:val="num" w:pos="3545"/>
+        </w:tabs>
+        <w:ind w:left="3545" w:hanging="283"/>
+      </w:pPr>
+      <w:rPr>
+        <w:rFonts w:ascii="Symbol" w:hAnsi="Symbol" w:cs="Symbol" w:hint="default"/>
+      </w:rPr>
+    </w:lvl>
+    <w:lvl w:ilvl="5">
+      <w:start w:val="1"/>
+      <w:numFmt w:val="bullet"/>
+      <w:lvlText w:val=""/>
+      <w:lvlJc w:val="left"/>
+      <w:pPr>
+        <w:tabs>
+          <w:tab w:val="num" w:pos="4254"/>
+        </w:tabs>
+        <w:ind w:left="4254" w:hanging="283"/>
+      </w:pPr>
+      <w:rPr>
+        <w:rFonts w:ascii="Symbol" w:hAnsi="Symbol" w:cs="Symbol" w:hint="default"/>
+      </w:rPr>
+    </w:lvl>
+    <w:lvl w:ilvl="6">
+      <w:start w:val="1"/>
+      <w:numFmt w:val="bullet"/>
+      <w:lvlText w:val=""/>
+      <w:lvlJc w:val="left"/>
+      <w:pPr>
+        <w:tabs>
+          <w:tab w:val="num" w:pos="4963"/>
+        </w:tabs>
+        <w:ind w:left="4963" w:hanging="283"/>
+      </w:pPr>
+      <w:rPr>
+        <w:rFonts w:ascii="Symbol" w:hAnsi="Symbol" w:cs="Symbol" w:hint="default"/>
+      </w:rPr>
+    </w:lvl>
+    <w:lvl w:ilvl="7">
+      <w:start w:val="1"/>
+      <w:numFmt w:val="bullet"/>
+      <w:lvlText w:val=""/>
+      <w:lvlJc w:val="left"/>
+      <w:pPr>
+        <w:tabs>
+          <w:tab w:val="num" w:pos="5672"/>
+        </w:tabs>
+        <w:ind w:left="5672" w:hanging="283"/>
+      </w:pPr>
+      <w:rPr>
+        <w:rFonts w:ascii="Symbol" w:hAnsi="Symbol" w:cs="Symbol" w:hint="default"/>
+      </w:rPr>
+    </w:lvl>
+    <w:lvl w:ilvl="8">
+      <w:start w:val="1"/>
+      <w:numFmt w:val="bullet"/>
+      <w:lvlText w:val=""/>
+      <w:lvlJc w:val="left"/>
+      <w:pPr>
+        <w:tabs>
+          <w:tab w:val="num" w:pos="6381"/>
+        </w:tabs>
+        <w:ind w:left="6381" w:hanging="283"/>
+      </w:pPr>
+      <w:rPr>
+        <w:rFonts w:ascii="Symbol" w:hAnsi="Symbol" w:cs="Symbol" w:hint="default"/>
+      </w:rPr>
+    </w:lvl>
+  </w:abstractNum>
+  <w:abstractNum w:abstractNumId="22">
+    <w:lvl w:ilvl="0">
+      <w:start w:val="1"/>
+      <w:numFmt w:val="bullet"/>
+      <w:lvlText w:val=""/>
+      <w:lvlJc w:val="left"/>
+      <w:pPr>
+        <w:tabs>
+          <w:tab w:val="num" w:pos="720"/>
+        </w:tabs>
+        <w:ind w:left="720" w:hanging="283"/>
+      </w:pPr>
+      <w:rPr>
+        <w:rFonts w:ascii="Symbol" w:hAnsi="Symbol" w:cs="Symbol" w:hint="default"/>
+      </w:rPr>
+    </w:lvl>
+    <w:lvl w:ilvl="1">
+      <w:start w:val="1"/>
+      <w:numFmt w:val="decimal"/>
+      <w:lvlText w:val="%2."/>
+      <w:lvlJc w:val="left"/>
+      <w:pPr>
+        <w:tabs>
+          <w:tab w:val="num" w:pos="1080"/>
+        </w:tabs>
+        <w:ind w:left="1080" w:hanging="360"/>
+      </w:pPr>
+    </w:lvl>
+    <w:lvl w:ilvl="2">
+      <w:start w:val="1"/>
+      <w:numFmt w:val="decimal"/>
+      <w:lvlText w:val="%3."/>
+      <w:lvlJc w:val="left"/>
+      <w:pPr>
+        <w:tabs>
+          <w:tab w:val="num" w:pos="1440"/>
+        </w:tabs>
+        <w:ind w:left="1440" w:hanging="360"/>
+      </w:pPr>
+    </w:lvl>
+    <w:lvl w:ilvl="3">
+      <w:start w:val="1"/>
+      <w:numFmt w:val="decimal"/>
+      <w:lvlText w:val="%4."/>
+      <w:lvlJc w:val="left"/>
+      <w:pPr>
+        <w:tabs>
+          <w:tab w:val="num" w:pos="1800"/>
+        </w:tabs>
+        <w:ind w:left="1800" w:hanging="360"/>
+      </w:pPr>
+    </w:lvl>
+    <w:lvl w:ilvl="4">
+      <w:start w:val="1"/>
+      <w:numFmt w:val="decimal"/>
+      <w:lvlText w:val="%5."/>
+      <w:lvlJc w:val="left"/>
+      <w:pPr>
+        <w:tabs>
+          <w:tab w:val="num" w:pos="2160"/>
+        </w:tabs>
+        <w:ind w:left="2160" w:hanging="360"/>
+      </w:pPr>
+    </w:lvl>
+    <w:lvl w:ilvl="5">
+      <w:start w:val="1"/>
+      <w:numFmt w:val="decimal"/>
+      <w:lvlText w:val="%6."/>
+      <w:lvlJc w:val="left"/>
+      <w:pPr>
+        <w:tabs>
+          <w:tab w:val="num" w:pos="2520"/>
+        </w:tabs>
+        <w:ind w:left="2520" w:hanging="360"/>
+      </w:pPr>
+    </w:lvl>
+    <w:lvl w:ilvl="6">
+      <w:start w:val="1"/>
+      <w:numFmt w:val="decimal"/>
+      <w:lvlText w:val="%7."/>
+      <w:lvlJc w:val="left"/>
+      <w:pPr>
+        <w:tabs>
+          <w:tab w:val="num" w:pos="2880"/>
+        </w:tabs>
+        <w:ind w:left="2880" w:hanging="360"/>
+      </w:pPr>
+    </w:lvl>
+    <w:lvl w:ilvl="7">
+      <w:start w:val="1"/>
+      <w:numFmt w:val="decimal"/>
+      <w:lvlText w:val="%8."/>
+      <w:lvlJc w:val="left"/>
+      <w:pPr>
+        <w:tabs>
+          <w:tab w:val="num" w:pos="3240"/>
+        </w:tabs>
+        <w:ind w:left="3240" w:hanging="360"/>
+      </w:pPr>
+    </w:lvl>
+    <w:lvl w:ilvl="8">
+      <w:start w:val="1"/>
+      <w:numFmt w:val="decimal"/>
+      <w:lvlText w:val="%9."/>
+      <w:lvlJc w:val="left"/>
+      <w:pPr>
+        <w:tabs>
+          <w:tab w:val="num" w:pos="3600"/>
+        </w:tabs>
+        <w:ind w:left="3600" w:hanging="360"/>
+      </w:pPr>
+    </w:lvl>
+  </w:abstractNum>
+  <w:abstractNum w:abstractNumId="23">
     <w:lvl w:ilvl="0">
       <w:start w:val="1"/>
       <w:numFmt w:val="none"/>
@@ -4692,6 +5489,18 @@
   <w:num w:numId="19">
     <w:abstractNumId w:val="19"/>
   </w:num>
+  <w:num w:numId="20">
+    <w:abstractNumId w:val="20"/>
+  </w:num>
+  <w:num w:numId="21">
+    <w:abstractNumId w:val="21"/>
+  </w:num>
+  <w:num w:numId="22">
+    <w:abstractNumId w:val="22"/>
+  </w:num>
+  <w:num w:numId="23">
+    <w:abstractNumId w:val="23"/>
+  </w:num>
 </w:numbering>
 </file>
 
@@ -4700,7 +5509,7 @@
   <w:docDefaults>
     <w:rPrDefault>
       <w:rPr>
-        <w:rFonts w:ascii="Cambria" w:hAnsi="Cambria" w:eastAsia="ＭＳ 明朝" w:cs="" w:asciiTheme="minorHAnsi" w:cstheme="minorBidi" w:eastAsiaTheme="minorEastAsia" w:hAnsiTheme="minorHAnsi"/>
+        <w:rFonts w:ascii="Cambria" w:hAnsi="Cambria" w:eastAsia="" w:cs="" w:asciiTheme="minorHAnsi" w:cstheme="minorBidi" w:eastAsiaTheme="minorEastAsia" w:hAnsiTheme="minorHAnsi"/>
         <w:sz w:val="22"/>
         <w:szCs w:val="22"/>
         <w:lang w:val="en-US" w:eastAsia="en-US" w:bidi="ar-SA"/>
@@ -4857,12 +5666,13 @@
     <w:rsid w:val="00fc693f"/>
     <w:pPr>
       <w:widowControl/>
+      <w:suppressAutoHyphens w:val="true"/>
       <w:bidi w:val="0"/>
       <w:spacing w:lineRule="auto" w:line="276" w:before="0" w:after="200"/>
       <w:jc w:val="left"/>
     </w:pPr>
     <w:rPr>
-      <w:rFonts w:ascii="Cambria" w:hAnsi="Cambria" w:eastAsia="ＭＳ 明朝" w:cs="" w:asciiTheme="minorHAnsi" w:cstheme="minorBidi" w:eastAsiaTheme="minorEastAsia" w:hAnsiTheme="minorHAnsi"/>
+      <w:rFonts w:ascii="Cambria" w:hAnsi="Cambria" w:eastAsia="" w:cs="" w:asciiTheme="minorHAnsi" w:cstheme="minorBidi" w:eastAsiaTheme="minorEastAsia" w:hAnsiTheme="minorHAnsi"/>
       <w:color w:val="auto"/>
       <w:kern w:val="0"/>
       <w:sz w:val="22"/>
@@ -4885,7 +5695,7 @@
       <w:outlineLvl w:val="0"/>
     </w:pPr>
     <w:rPr>
-      <w:rFonts w:ascii="Calibri" w:hAnsi="Calibri" w:eastAsia="ＭＳ ゴシック" w:cs="" w:asciiTheme="majorHAnsi" w:cstheme="majorBidi" w:eastAsiaTheme="majorEastAsia" w:hAnsiTheme="majorHAnsi"/>
+      <w:rFonts w:ascii="Calibri" w:hAnsi="Calibri" w:eastAsia="" w:cs="" w:asciiTheme="majorHAnsi" w:cstheme="majorBidi" w:eastAsiaTheme="majorEastAsia" w:hAnsiTheme="majorHAnsi"/>
       <w:b/>
       <w:bCs/>
       <w:color w:themeColor="accent1" w:themeShade="bf" w:val="365F91"/>
@@ -4909,7 +5719,7 @@
       <w:outlineLvl w:val="1"/>
     </w:pPr>
     <w:rPr>
-      <w:rFonts w:ascii="Calibri" w:hAnsi="Calibri" w:eastAsia="ＭＳ ゴシック" w:cs="" w:asciiTheme="majorHAnsi" w:cstheme="majorBidi" w:eastAsiaTheme="majorEastAsia" w:hAnsiTheme="majorHAnsi"/>
+      <w:rFonts w:ascii="Calibri" w:hAnsi="Calibri" w:eastAsia="" w:cs="" w:asciiTheme="majorHAnsi" w:cstheme="majorBidi" w:eastAsiaTheme="majorEastAsia" w:hAnsiTheme="majorHAnsi"/>
       <w:b/>
       <w:bCs/>
       <w:color w:themeColor="accent1" w:val="4F81BD"/>
@@ -4933,7 +5743,7 @@
       <w:outlineLvl w:val="2"/>
     </w:pPr>
     <w:rPr>
-      <w:rFonts w:ascii="Calibri" w:hAnsi="Calibri" w:eastAsia="ＭＳ ゴシック" w:cs="" w:asciiTheme="majorHAnsi" w:cstheme="majorBidi" w:eastAsiaTheme="majorEastAsia" w:hAnsiTheme="majorHAnsi"/>
+      <w:rFonts w:ascii="Calibri" w:hAnsi="Calibri" w:eastAsia="" w:cs="" w:asciiTheme="majorHAnsi" w:cstheme="majorBidi" w:eastAsiaTheme="majorEastAsia" w:hAnsiTheme="majorHAnsi"/>
       <w:b/>
       <w:bCs/>
       <w:color w:themeColor="accent1" w:val="4F81BD"/>
@@ -4956,7 +5766,7 @@
       <w:outlineLvl w:val="3"/>
     </w:pPr>
     <w:rPr>
-      <w:rFonts w:ascii="Calibri" w:hAnsi="Calibri" w:eastAsia="ＭＳ ゴシック" w:cs="" w:asciiTheme="majorHAnsi" w:cstheme="majorBidi" w:eastAsiaTheme="majorEastAsia" w:hAnsiTheme="majorHAnsi"/>
+      <w:rFonts w:ascii="Calibri" w:hAnsi="Calibri" w:eastAsia="" w:cs="" w:asciiTheme="majorHAnsi" w:cstheme="majorBidi" w:eastAsiaTheme="majorEastAsia" w:hAnsiTheme="majorHAnsi"/>
       <w:b/>
       <w:bCs/>
       <w:i/>
@@ -4981,7 +5791,7 @@
       <w:outlineLvl w:val="4"/>
     </w:pPr>
     <w:rPr>
-      <w:rFonts w:ascii="Calibri" w:hAnsi="Calibri" w:eastAsia="ＭＳ ゴシック" w:cs="" w:asciiTheme="majorHAnsi" w:cstheme="majorBidi" w:eastAsiaTheme="majorEastAsia" w:hAnsiTheme="majorHAnsi"/>
+      <w:rFonts w:ascii="Calibri" w:hAnsi="Calibri" w:eastAsia="" w:cs="" w:asciiTheme="majorHAnsi" w:cstheme="majorBidi" w:eastAsiaTheme="majorEastAsia" w:hAnsiTheme="majorHAnsi"/>
       <w:color w:themeColor="accent1" w:themeShade="7f" w:val="243F60"/>
     </w:rPr>
   </w:style>
@@ -5002,7 +5812,7 @@
       <w:outlineLvl w:val="5"/>
     </w:pPr>
     <w:rPr>
-      <w:rFonts w:ascii="Calibri" w:hAnsi="Calibri" w:eastAsia="ＭＳ ゴシック" w:cs="" w:asciiTheme="majorHAnsi" w:cstheme="majorBidi" w:eastAsiaTheme="majorEastAsia" w:hAnsiTheme="majorHAnsi"/>
+      <w:rFonts w:ascii="Calibri" w:hAnsi="Calibri" w:eastAsia="" w:cs="" w:asciiTheme="majorHAnsi" w:cstheme="majorBidi" w:eastAsiaTheme="majorEastAsia" w:hAnsiTheme="majorHAnsi"/>
       <w:i/>
       <w:iCs/>
       <w:color w:themeColor="accent1" w:themeShade="7f" w:val="243F60"/>
@@ -5025,7 +5835,7 @@
       <w:outlineLvl w:val="6"/>
     </w:pPr>
     <w:rPr>
-      <w:rFonts w:ascii="Calibri" w:hAnsi="Calibri" w:eastAsia="ＭＳ ゴシック" w:cs="" w:asciiTheme="majorHAnsi" w:cstheme="majorBidi" w:eastAsiaTheme="majorEastAsia" w:hAnsiTheme="majorHAnsi"/>
+      <w:rFonts w:ascii="Calibri" w:hAnsi="Calibri" w:eastAsia="" w:cs="" w:asciiTheme="majorHAnsi" w:cstheme="majorBidi" w:eastAsiaTheme="majorEastAsia" w:hAnsiTheme="majorHAnsi"/>
       <w:i/>
       <w:iCs/>
       <w:color w:themeColor="text1" w:themeTint="bf" w:val="404040"/>
@@ -5048,7 +5858,7 @@
       <w:outlineLvl w:val="7"/>
     </w:pPr>
     <w:rPr>
-      <w:rFonts w:ascii="Calibri" w:hAnsi="Calibri" w:eastAsia="ＭＳ ゴシック" w:cs="" w:asciiTheme="majorHAnsi" w:cstheme="majorBidi" w:eastAsiaTheme="majorEastAsia" w:hAnsiTheme="majorHAnsi"/>
+      <w:rFonts w:ascii="Calibri" w:hAnsi="Calibri" w:eastAsia="" w:cs="" w:asciiTheme="majorHAnsi" w:cstheme="majorBidi" w:eastAsiaTheme="majorEastAsia" w:hAnsiTheme="majorHAnsi"/>
       <w:color w:themeColor="accent1" w:val="4F81BD"/>
       <w:sz w:val="20"/>
       <w:szCs w:val="20"/>
@@ -5071,7 +5881,7 @@
       <w:outlineLvl w:val="8"/>
     </w:pPr>
     <w:rPr>
-      <w:rFonts w:ascii="Calibri" w:hAnsi="Calibri" w:eastAsia="ＭＳ ゴシック" w:cs="" w:asciiTheme="majorHAnsi" w:cstheme="majorBidi" w:eastAsiaTheme="majorEastAsia" w:hAnsiTheme="majorHAnsi"/>
+      <w:rFonts w:ascii="Calibri" w:hAnsi="Calibri" w:eastAsia="" w:cs="" w:asciiTheme="majorHAnsi" w:cstheme="majorBidi" w:eastAsiaTheme="majorEastAsia" w:hAnsiTheme="majorHAnsi"/>
       <w:i/>
       <w:iCs/>
       <w:color w:themeColor="text1" w:themeTint="bf" w:val="404040"/>
@@ -5113,7 +5923,7 @@
     <w:qFormat/>
     <w:rsid w:val="00fc693f"/>
     <w:rPr>
-      <w:rFonts w:ascii="Calibri" w:hAnsi="Calibri" w:eastAsia="ＭＳ ゴシック" w:cs="" w:asciiTheme="majorHAnsi" w:cstheme="majorBidi" w:eastAsiaTheme="majorEastAsia" w:hAnsiTheme="majorHAnsi"/>
+      <w:rFonts w:ascii="Calibri" w:hAnsi="Calibri" w:eastAsia="" w:cs="" w:asciiTheme="majorHAnsi" w:cstheme="majorBidi" w:eastAsiaTheme="majorEastAsia" w:hAnsiTheme="majorHAnsi"/>
       <w:b/>
       <w:bCs/>
       <w:color w:themeColor="accent1" w:themeShade="bf" w:val="365F91"/>
@@ -5129,7 +5939,7 @@
     <w:qFormat/>
     <w:rsid w:val="00fc693f"/>
     <w:rPr>
-      <w:rFonts w:ascii="Calibri" w:hAnsi="Calibri" w:eastAsia="ＭＳ ゴシック" w:cs="" w:asciiTheme="majorHAnsi" w:cstheme="majorBidi" w:eastAsiaTheme="majorEastAsia" w:hAnsiTheme="majorHAnsi"/>
+      <w:rFonts w:ascii="Calibri" w:hAnsi="Calibri" w:eastAsia="" w:cs="" w:asciiTheme="majorHAnsi" w:cstheme="majorBidi" w:eastAsiaTheme="majorEastAsia" w:hAnsiTheme="majorHAnsi"/>
       <w:b/>
       <w:bCs/>
       <w:color w:themeColor="accent1" w:val="4F81BD"/>
@@ -5145,7 +5955,7 @@
     <w:qFormat/>
     <w:rsid w:val="00fc693f"/>
     <w:rPr>
-      <w:rFonts w:ascii="Calibri" w:hAnsi="Calibri" w:eastAsia="ＭＳ ゴシック" w:cs="" w:asciiTheme="majorHAnsi" w:cstheme="majorBidi" w:eastAsiaTheme="majorEastAsia" w:hAnsiTheme="majorHAnsi"/>
+      <w:rFonts w:ascii="Calibri" w:hAnsi="Calibri" w:eastAsia="" w:cs="" w:asciiTheme="majorHAnsi" w:cstheme="majorBidi" w:eastAsiaTheme="majorEastAsia" w:hAnsiTheme="majorHAnsi"/>
       <w:b/>
       <w:bCs/>
       <w:color w:themeColor="accent1" w:val="4F81BD"/>
@@ -5159,7 +5969,7 @@
     <w:qFormat/>
     <w:rsid w:val="00fc693f"/>
     <w:rPr>
-      <w:rFonts w:ascii="Calibri" w:hAnsi="Calibri" w:eastAsia="ＭＳ ゴシック" w:cs="" w:asciiTheme="majorHAnsi" w:cstheme="majorBidi" w:eastAsiaTheme="majorEastAsia" w:hAnsiTheme="majorHAnsi"/>
+      <w:rFonts w:ascii="Calibri" w:hAnsi="Calibri" w:eastAsia="" w:cs="" w:asciiTheme="majorHAnsi" w:cstheme="majorBidi" w:eastAsiaTheme="majorEastAsia" w:hAnsiTheme="majorHAnsi"/>
       <w:color w:themeColor="text2" w:themeShade="bf" w:val="17365D"/>
       <w:spacing w:val="5"/>
       <w:kern w:val="2"/>
@@ -5175,7 +5985,7 @@
     <w:qFormat/>
     <w:rsid w:val="00fc693f"/>
     <w:rPr>
-      <w:rFonts w:ascii="Calibri" w:hAnsi="Calibri" w:eastAsia="ＭＳ ゴシック" w:cs="" w:asciiTheme="majorHAnsi" w:cstheme="majorBidi" w:eastAsiaTheme="majorEastAsia" w:hAnsiTheme="majorHAnsi"/>
+      <w:rFonts w:ascii="Calibri" w:hAnsi="Calibri" w:eastAsia="" w:cs="" w:asciiTheme="majorHAnsi" w:cstheme="majorBidi" w:eastAsiaTheme="majorEastAsia" w:hAnsiTheme="majorHAnsi"/>
       <w:i/>
       <w:iCs/>
       <w:color w:themeColor="accent1" w:val="4F81BD"/>
@@ -5248,7 +6058,7 @@
     <w:qFormat/>
     <w:rsid w:val="00fc693f"/>
     <w:rPr>
-      <w:rFonts w:ascii="Calibri" w:hAnsi="Calibri" w:eastAsia="ＭＳ ゴシック" w:cs="" w:asciiTheme="majorHAnsi" w:cstheme="majorBidi" w:eastAsiaTheme="majorEastAsia" w:hAnsiTheme="majorHAnsi"/>
+      <w:rFonts w:ascii="Calibri" w:hAnsi="Calibri" w:eastAsia="" w:cs="" w:asciiTheme="majorHAnsi" w:cstheme="majorBidi" w:eastAsiaTheme="majorEastAsia" w:hAnsiTheme="majorHAnsi"/>
       <w:b/>
       <w:bCs/>
       <w:i/>
@@ -5265,7 +6075,7 @@
     <w:qFormat/>
     <w:rsid w:val="00fc693f"/>
     <w:rPr>
-      <w:rFonts w:ascii="Calibri" w:hAnsi="Calibri" w:eastAsia="ＭＳ ゴシック" w:cs="" w:asciiTheme="majorHAnsi" w:cstheme="majorBidi" w:eastAsiaTheme="majorEastAsia" w:hAnsiTheme="majorHAnsi"/>
+      <w:rFonts w:ascii="Calibri" w:hAnsi="Calibri" w:eastAsia="" w:cs="" w:asciiTheme="majorHAnsi" w:cstheme="majorBidi" w:eastAsiaTheme="majorEastAsia" w:hAnsiTheme="majorHAnsi"/>
       <w:color w:themeColor="accent1" w:themeShade="7f" w:val="243F60"/>
     </w:rPr>
   </w:style>
@@ -5278,7 +6088,7 @@
     <w:qFormat/>
     <w:rsid w:val="00fc693f"/>
     <w:rPr>
-      <w:rFonts w:ascii="Calibri" w:hAnsi="Calibri" w:eastAsia="ＭＳ ゴシック" w:cs="" w:asciiTheme="majorHAnsi" w:cstheme="majorBidi" w:eastAsiaTheme="majorEastAsia" w:hAnsiTheme="majorHAnsi"/>
+      <w:rFonts w:ascii="Calibri" w:hAnsi="Calibri" w:eastAsia="" w:cs="" w:asciiTheme="majorHAnsi" w:cstheme="majorBidi" w:eastAsiaTheme="majorEastAsia" w:hAnsiTheme="majorHAnsi"/>
       <w:i/>
       <w:iCs/>
       <w:color w:themeColor="accent1" w:themeShade="7f" w:val="243F60"/>
@@ -5293,7 +6103,7 @@
     <w:qFormat/>
     <w:rsid w:val="00fc693f"/>
     <w:rPr>
-      <w:rFonts w:ascii="Calibri" w:hAnsi="Calibri" w:eastAsia="ＭＳ ゴシック" w:cs="" w:asciiTheme="majorHAnsi" w:cstheme="majorBidi" w:eastAsiaTheme="majorEastAsia" w:hAnsiTheme="majorHAnsi"/>
+      <w:rFonts w:ascii="Calibri" w:hAnsi="Calibri" w:eastAsia="" w:cs="" w:asciiTheme="majorHAnsi" w:cstheme="majorBidi" w:eastAsiaTheme="majorEastAsia" w:hAnsiTheme="majorHAnsi"/>
       <w:i/>
       <w:iCs/>
       <w:color w:themeColor="text1" w:themeTint="bf" w:val="404040"/>
@@ -5308,7 +6118,7 @@
     <w:qFormat/>
     <w:rsid w:val="00fc693f"/>
     <w:rPr>
-      <w:rFonts w:ascii="Calibri" w:hAnsi="Calibri" w:eastAsia="ＭＳ ゴシック" w:cs="" w:asciiTheme="majorHAnsi" w:cstheme="majorBidi" w:eastAsiaTheme="majorEastAsia" w:hAnsiTheme="majorHAnsi"/>
+      <w:rFonts w:ascii="Calibri" w:hAnsi="Calibri" w:eastAsia="" w:cs="" w:asciiTheme="majorHAnsi" w:cstheme="majorBidi" w:eastAsiaTheme="majorEastAsia" w:hAnsiTheme="majorHAnsi"/>
       <w:color w:themeColor="accent1" w:val="4F81BD"/>
       <w:sz w:val="20"/>
       <w:szCs w:val="20"/>
@@ -5323,7 +6133,7 @@
     <w:qFormat/>
     <w:rsid w:val="00fc693f"/>
     <w:rPr>
-      <w:rFonts w:ascii="Calibri" w:hAnsi="Calibri" w:eastAsia="ＭＳ ゴシック" w:cs="" w:asciiTheme="majorHAnsi" w:cstheme="majorBidi" w:eastAsiaTheme="majorEastAsia" w:hAnsiTheme="majorHAnsi"/>
+      <w:rFonts w:ascii="Calibri" w:hAnsi="Calibri" w:eastAsia="" w:cs="" w:asciiTheme="majorHAnsi" w:cstheme="majorBidi" w:eastAsiaTheme="majorEastAsia" w:hAnsiTheme="majorHAnsi"/>
       <w:i/>
       <w:iCs/>
       <w:color w:themeColor="text1" w:themeTint="bf" w:val="404040"/>
@@ -5432,6 +6242,13 @@
       <w:bCs/>
       <w:smallCaps/>
       <w:spacing w:val="5"/>
+    </w:rPr>
+  </w:style>
+  <w:style w:type="character" w:styleId="Bulletsuser">
+    <w:name w:val="Bullets (user)"/>
+    <w:qFormat/>
+    <w:rPr>
+      <w:rFonts w:ascii="OpenSymbol" w:hAnsi="OpenSymbol" w:eastAsia="OpenSymbol" w:cs="OpenSymbol"/>
     </w:rPr>
   </w:style>
   <w:style w:type="character" w:styleId="Bullets">
@@ -5560,12 +6377,13 @@
     <w:rsid w:val="00fc693f"/>
     <w:pPr>
       <w:widowControl/>
+      <w:suppressAutoHyphens w:val="true"/>
       <w:bidi w:val="0"/>
       <w:spacing w:lineRule="auto" w:line="240" w:before="0" w:after="0"/>
       <w:jc w:val="left"/>
     </w:pPr>
     <w:rPr>
-      <w:rFonts w:ascii="Cambria" w:hAnsi="Cambria" w:eastAsia="ＭＳ 明朝" w:cs="" w:asciiTheme="minorHAnsi" w:cstheme="minorBidi" w:eastAsiaTheme="minorEastAsia" w:hAnsiTheme="minorHAnsi"/>
+      <w:rFonts w:ascii="Cambria" w:hAnsi="Cambria" w:eastAsia="" w:cs="" w:asciiTheme="minorHAnsi" w:cstheme="minorBidi" w:eastAsiaTheme="minorEastAsia" w:hAnsiTheme="minorHAnsi"/>
       <w:color w:val="auto"/>
       <w:kern w:val="0"/>
       <w:sz w:val="22"/>
@@ -5589,7 +6407,7 @@
       <w:contextualSpacing/>
     </w:pPr>
     <w:rPr>
-      <w:rFonts w:ascii="Calibri" w:hAnsi="Calibri" w:eastAsia="ＭＳ ゴシック" w:cs="" w:asciiTheme="majorHAnsi" w:cstheme="majorBidi" w:eastAsiaTheme="majorEastAsia" w:hAnsiTheme="majorHAnsi"/>
+      <w:rFonts w:ascii="Calibri" w:hAnsi="Calibri" w:eastAsia="" w:cs="" w:asciiTheme="majorHAnsi" w:cstheme="majorBidi" w:eastAsiaTheme="majorEastAsia" w:hAnsiTheme="majorHAnsi"/>
       <w:color w:themeColor="text2" w:themeShade="bf" w:val="17365D"/>
       <w:spacing w:val="5"/>
       <w:kern w:val="2"/>
@@ -5607,7 +6425,7 @@
     <w:rsid w:val="00fc693f"/>
     <w:pPr/>
     <w:rPr>
-      <w:rFonts w:ascii="Calibri" w:hAnsi="Calibri" w:eastAsia="ＭＳ ゴシック" w:cs="" w:asciiTheme="majorHAnsi" w:cstheme="majorBidi" w:eastAsiaTheme="majorEastAsia" w:hAnsiTheme="majorHAnsi"/>
+      <w:rFonts w:ascii="Calibri" w:hAnsi="Calibri" w:eastAsia="" w:cs="" w:asciiTheme="majorHAnsi" w:cstheme="majorBidi" w:eastAsiaTheme="majorEastAsia" w:hAnsiTheme="majorHAnsi"/>
       <w:i/>
       <w:iCs/>
       <w:color w:themeColor="accent1" w:val="4F81BD"/>
@@ -5840,12 +6658,13 @@
         <w:tab w:val="left" w:pos="3456" w:leader="none"/>
         <w:tab w:val="left" w:pos="4032" w:leader="none"/>
       </w:tabs>
+      <w:suppressAutoHyphens w:val="true"/>
       <w:bidi w:val="0"/>
       <w:spacing w:lineRule="auto" w:line="276" w:before="0" w:after="200"/>
       <w:jc w:val="left"/>
     </w:pPr>
     <w:rPr>
-      <w:rFonts w:ascii="Courier" w:hAnsi="Courier" w:eastAsia="ＭＳ 明朝" w:cs="" w:cstheme="minorBidi" w:eastAsiaTheme="minorEastAsia"/>
+      <w:rFonts w:ascii="Courier" w:hAnsi="Courier" w:eastAsia="" w:cs="" w:cstheme="minorBidi" w:eastAsiaTheme="minorEastAsia"/>
       <w:color w:val="auto"/>
       <w:kern w:val="0"/>
       <w:sz w:val="20"/>
@@ -9043,7 +9862,6 @@
       <w:pPr>
         <w:spacing w:before="0" w:after="0" w:line="240" w:lineRule="auto"/>
       </w:pPr>
-      <w:rPr/>
       <w:tblPr/>
       <w:tcPr>
         <w:tcBorders>
@@ -9189,7 +10007,6 @@
       <w:pPr>
         <w:spacing w:before="0" w:after="0" w:line="240" w:lineRule="auto"/>
       </w:pPr>
-      <w:rPr/>
       <w:tblPr/>
       <w:tcPr>
         <w:tcBorders>
@@ -9335,7 +10152,6 @@
       <w:pPr>
         <w:spacing w:before="0" w:after="0" w:line="240" w:lineRule="auto"/>
       </w:pPr>
-      <w:rPr/>
       <w:tblPr/>
       <w:tcPr>
         <w:tcBorders>
@@ -9481,7 +10297,6 @@
       <w:pPr>
         <w:spacing w:before="0" w:after="0" w:line="240" w:lineRule="auto"/>
       </w:pPr>
-      <w:rPr/>
       <w:tblPr/>
       <w:tcPr>
         <w:tcBorders>
@@ -9627,7 +10442,6 @@
       <w:pPr>
         <w:spacing w:before="0" w:after="0" w:line="240" w:lineRule="auto"/>
       </w:pPr>
-      <w:rPr/>
       <w:tblPr/>
       <w:tcPr>
         <w:tcBorders>
@@ -9773,7 +10587,6 @@
       <w:pPr>
         <w:spacing w:before="0" w:after="0" w:line="240" w:lineRule="auto"/>
       </w:pPr>
-      <w:rPr/>
       <w:tblPr/>
       <w:tcPr>
         <w:tcBorders>
@@ -9919,7 +10732,6 @@
       <w:pPr>
         <w:spacing w:before="0" w:after="0" w:line="240" w:lineRule="auto"/>
       </w:pPr>
-      <w:rPr/>
       <w:tblPr/>
       <w:tcPr>
         <w:tcBorders>

</xml_diff>